<commit_message>
Renamed MainActivity & Report Draft
</commit_message>
<xml_diff>
--- a/Report/Draft Report.docx
+++ b/Report/Draft Report.docx
@@ -1,6 +1,6 @@
 
 <file path=word/document.xml><?xml version="1.0" encoding="utf-8"?>
-<w:document xmlns:wpc="http://schemas.microsoft.com/office/word/2010/wordprocessingCanvas" xmlns:cx="http://schemas.microsoft.com/office/drawing/2014/chartex" xmlns:cx1="http://schemas.microsoft.com/office/drawing/2015/9/8/chartex" xmlns:mc="http://schemas.openxmlformats.org/markup-compatibility/2006" xmlns:o="urn:schemas-microsoft-com:office:office" xmlns:r="http://schemas.openxmlformats.org/officeDocument/2006/relationships" xmlns:m="http://schemas.openxmlformats.org/officeDocument/2006/math" xmlns:v="urn:schemas-microsoft-com:vml" xmlns:wp14="http://schemas.microsoft.com/office/word/2010/wordprocessingDrawing" xmlns:wp="http://schemas.openxmlformats.org/drawingml/2006/wordprocessingDrawing" xmlns:w10="urn:schemas-microsoft-com:office:word" xmlns:w="http://schemas.openxmlformats.org/wordprocessingml/2006/main" xmlns:w14="http://schemas.microsoft.com/office/word/2010/wordml" xmlns:w15="http://schemas.microsoft.com/office/word/2012/wordml" xmlns:w16se="http://schemas.microsoft.com/office/word/2015/wordml/symex" xmlns:wpg="http://schemas.microsoft.com/office/word/2010/wordprocessingGroup" xmlns:wpi="http://schemas.microsoft.com/office/word/2010/wordprocessingInk" xmlns:wne="http://schemas.microsoft.com/office/word/2006/wordml" xmlns:wps="http://schemas.microsoft.com/office/word/2010/wordprocessingShape" mc:Ignorable="w14 w15 w16se wp14">
+<w:document xmlns:ve="http://schemas.openxmlformats.org/markup-compatibility/2006" xmlns:o="urn:schemas-microsoft-com:office:office" xmlns:r="http://schemas.openxmlformats.org/officeDocument/2006/relationships" xmlns:m="http://schemas.openxmlformats.org/officeDocument/2006/math" xmlns:v="urn:schemas-microsoft-com:vml" xmlns:wp="http://schemas.openxmlformats.org/drawingml/2006/wordprocessingDrawing" xmlns:w10="urn:schemas-microsoft-com:office:word" xmlns:w="http://schemas.openxmlformats.org/wordprocessingml/2006/main" xmlns:wne="http://schemas.microsoft.com/office/word/2006/wordml">
   <w:body>
     <w:p>
       <w:pPr>
@@ -64,14 +64,7 @@
           <w:sz w:val="44"/>
           <w:szCs w:val="44"/>
         </w:rPr>
-        <w:t>PROC304</w:t>
-      </w:r>
-      <w:r>
-        <w:rPr>
-          <w:sz w:val="44"/>
-          <w:szCs w:val="44"/>
-        </w:rPr>
-        <w:t xml:space="preserve"> </w:t>
+        <w:t xml:space="preserve">PROC304 </w:t>
       </w:r>
     </w:p>
     <w:p>
@@ -87,21 +80,7 @@
           <w:sz w:val="44"/>
           <w:szCs w:val="44"/>
         </w:rPr>
-        <w:t>BSc</w:t>
-      </w:r>
-      <w:r>
-        <w:rPr>
-          <w:sz w:val="44"/>
-          <w:szCs w:val="44"/>
-        </w:rPr>
-        <w:t xml:space="preserve"> </w:t>
-      </w:r>
-      <w:r>
-        <w:rPr>
-          <w:sz w:val="44"/>
-          <w:szCs w:val="44"/>
-        </w:rPr>
-        <w:t>(Hons) Computer Science</w:t>
+        <w:t>BSc (Hons) Computer Science</w:t>
       </w:r>
     </w:p>
     <w:p>
@@ -279,6 +258,9 @@
             <w:t>Table of Contents</w:t>
           </w:r>
         </w:p>
+        <w:commentRangeStart w:id="1"/>
+        <w:commentRangeStart w:id="2"/>
+        <w:commentRangeStart w:id="3"/>
         <w:p>
           <w:pPr>
             <w:pStyle w:val="TOC1"/>
@@ -2867,6 +2849,20 @@
             </w:r>
             <w:r>
               <w:rPr>
+                <w:rStyle w:val="Hyperlink"/>
+                <w:noProof/>
+              </w:rPr>
+              <w:softHyphen/>
+            </w:r>
+            <w:r>
+              <w:rPr>
+                <w:rStyle w:val="Hyperlink"/>
+                <w:noProof/>
+              </w:rPr>
+              <w:softHyphen/>
+            </w:r>
+            <w:r>
+              <w:rPr>
                 <w:noProof/>
                 <w:webHidden/>
               </w:rPr>
@@ -3814,6 +3810,27 @@
             </w:rPr>
             <w:fldChar w:fldCharType="end"/>
           </w:r>
+          <w:commentRangeEnd w:id="1"/>
+          <w:commentRangeEnd w:id="2"/>
+          <w:r>
+            <w:rPr>
+              <w:rStyle w:val="CommentReference"/>
+            </w:rPr>
+            <w:commentReference w:id="2"/>
+          </w:r>
+          <w:commentRangeEnd w:id="3"/>
+          <w:r>
+            <w:rPr>
+              <w:rStyle w:val="CommentReference"/>
+            </w:rPr>
+            <w:commentReference w:id="3"/>
+          </w:r>
+          <w:r>
+            <w:rPr>
+              <w:rStyle w:val="CommentReference"/>
+            </w:rPr>
+            <w:commentReference w:id="1"/>
+          </w:r>
         </w:p>
       </w:sdtContent>
     </w:sdt>
@@ -3827,36 +3844,40 @@
     </w:p>
     <w:p>
       <w:pPr>
+        <w:spacing w:after="160" w:line="259" w:lineRule="auto"/>
+      </w:pPr>
+    </w:p>
+    <w:p>
+      <w:pPr>
         <w:pStyle w:val="Heading1"/>
       </w:pPr>
-      <w:bookmarkStart w:id="1" w:name="_Toc536722931"/>
-      <w:r>
-        <w:lastRenderedPageBreak/>
+      <w:bookmarkStart w:id="4" w:name="_Toc536722931"/>
+      <w:r>
         <w:t>Word Count</w:t>
       </w:r>
-      <w:bookmarkEnd w:id="1"/>
+      <w:bookmarkEnd w:id="4"/>
     </w:p>
     <w:p/>
     <w:p>
       <w:pPr>
         <w:pStyle w:val="Heading1"/>
       </w:pPr>
-      <w:bookmarkStart w:id="2" w:name="_Toc536722932"/>
+      <w:bookmarkStart w:id="5" w:name="_Toc536722932"/>
       <w:r>
         <w:t>Git Hub Repository Link</w:t>
       </w:r>
-      <w:bookmarkEnd w:id="2"/>
+      <w:bookmarkEnd w:id="5"/>
     </w:p>
     <w:p/>
     <w:p>
       <w:pPr>
         <w:pStyle w:val="Heading1"/>
       </w:pPr>
-      <w:bookmarkStart w:id="3" w:name="_Toc536722933"/>
+      <w:bookmarkStart w:id="6" w:name="_Toc536722933"/>
       <w:r>
         <w:t>Table of Figures</w:t>
       </w:r>
-      <w:bookmarkEnd w:id="3"/>
+      <w:bookmarkEnd w:id="6"/>
     </w:p>
     <w:p/>
     <w:p>
@@ -3871,66 +3892,66 @@
       <w:pPr>
         <w:pStyle w:val="Heading1"/>
       </w:pPr>
-      <w:bookmarkStart w:id="4" w:name="_Toc536722934"/>
+      <w:bookmarkStart w:id="7" w:name="_Toc536722934"/>
       <w:r>
         <w:lastRenderedPageBreak/>
         <w:t>Background</w:t>
       </w:r>
-      <w:bookmarkEnd w:id="4"/>
+      <w:bookmarkEnd w:id="7"/>
     </w:p>
     <w:p>
       <w:pPr>
         <w:pStyle w:val="Heading2"/>
       </w:pPr>
-      <w:bookmarkStart w:id="5" w:name="_Toc536722935"/>
+      <w:bookmarkStart w:id="8" w:name="_Toc536722935"/>
       <w:r>
         <w:t>Business Need</w:t>
       </w:r>
-      <w:bookmarkEnd w:id="5"/>
+      <w:bookmarkEnd w:id="8"/>
     </w:p>
     <w:p/>
     <w:p>
       <w:pPr>
         <w:pStyle w:val="Heading2"/>
       </w:pPr>
-      <w:bookmarkStart w:id="6" w:name="_Toc536722936"/>
+      <w:bookmarkStart w:id="9" w:name="_Toc536722936"/>
       <w:r>
         <w:t>Business Case</w:t>
       </w:r>
-      <w:bookmarkEnd w:id="6"/>
+      <w:bookmarkEnd w:id="9"/>
     </w:p>
     <w:p/>
     <w:p>
       <w:pPr>
         <w:pStyle w:val="Heading2"/>
       </w:pPr>
-      <w:bookmarkStart w:id="7" w:name="_Toc536722937"/>
+      <w:bookmarkStart w:id="10" w:name="_Toc536722937"/>
       <w:r>
         <w:t>Business Objectives</w:t>
       </w:r>
-      <w:bookmarkEnd w:id="7"/>
+      <w:bookmarkEnd w:id="10"/>
     </w:p>
     <w:p/>
     <w:p>
       <w:pPr>
         <w:pStyle w:val="Heading2"/>
       </w:pPr>
-      <w:bookmarkStart w:id="8" w:name="_Toc536722938"/>
+      <w:bookmarkStart w:id="11" w:name="_Toc536722938"/>
       <w:r>
         <w:t>Project Objectives</w:t>
       </w:r>
-      <w:bookmarkEnd w:id="8"/>
+      <w:bookmarkEnd w:id="11"/>
     </w:p>
     <w:p/>
     <w:p>
       <w:pPr>
         <w:pStyle w:val="Heading2"/>
       </w:pPr>
-      <w:bookmarkStart w:id="9" w:name="_Toc536722939"/>
+      <w:bookmarkStart w:id="12" w:name="_Toc536722939"/>
       <w:r>
         <w:t>Deliverables</w:t>
       </w:r>
-      <w:bookmarkEnd w:id="9"/>
+      <w:bookmarkEnd w:id="12"/>
     </w:p>
     <w:p/>
     <w:p>
@@ -3945,12 +3966,12 @@
       <w:pPr>
         <w:pStyle w:val="Heading1"/>
       </w:pPr>
-      <w:bookmarkStart w:id="10" w:name="_Toc536722940"/>
+      <w:bookmarkStart w:id="13" w:name="_Toc536722940"/>
       <w:r>
         <w:lastRenderedPageBreak/>
         <w:t>Literature Review</w:t>
       </w:r>
-      <w:bookmarkEnd w:id="10"/>
+      <w:bookmarkEnd w:id="13"/>
     </w:p>
     <w:p>
       <w:pPr>
@@ -3959,19 +3980,19 @@
       <w:r>
         <w:br w:type="page"/>
       </w:r>
-      <w:bookmarkStart w:id="11" w:name="_GoBack"/>
-      <w:bookmarkEnd w:id="11"/>
+      <w:bookmarkStart w:id="14" w:name="_GoBack"/>
+      <w:bookmarkEnd w:id="14"/>
     </w:p>
     <w:p>
       <w:pPr>
         <w:pStyle w:val="Heading1"/>
       </w:pPr>
-      <w:bookmarkStart w:id="12" w:name="_Toc536722941"/>
+      <w:bookmarkStart w:id="15" w:name="_Toc536722941"/>
       <w:r>
         <w:lastRenderedPageBreak/>
         <w:t>Method of Approach</w:t>
       </w:r>
-      <w:bookmarkEnd w:id="12"/>
+      <w:bookmarkEnd w:id="15"/>
     </w:p>
     <w:p>
       <w:pPr>
@@ -3991,12 +4012,12 @@
       <w:pPr>
         <w:pStyle w:val="Heading1"/>
       </w:pPr>
-      <w:bookmarkStart w:id="13" w:name="_Toc536722942"/>
+      <w:bookmarkStart w:id="16" w:name="_Toc536722942"/>
       <w:r>
         <w:lastRenderedPageBreak/>
         <w:t>Project Management</w:t>
       </w:r>
-      <w:bookmarkEnd w:id="13"/>
+      <w:bookmarkEnd w:id="16"/>
     </w:p>
     <w:p>
       <w:pPr>
@@ -4016,44 +4037,44 @@
       <w:pPr>
         <w:pStyle w:val="Heading1"/>
       </w:pPr>
-      <w:bookmarkStart w:id="14" w:name="_Toc536722943"/>
+      <w:bookmarkStart w:id="17" w:name="_Toc536722943"/>
       <w:r>
         <w:lastRenderedPageBreak/>
         <w:t>Legal, Social, Ethical and Professional Issues</w:t>
       </w:r>
-      <w:bookmarkEnd w:id="14"/>
+      <w:bookmarkEnd w:id="17"/>
     </w:p>
     <w:p>
       <w:pPr>
         <w:pStyle w:val="Heading2"/>
       </w:pPr>
-      <w:bookmarkStart w:id="15" w:name="_Toc536722944"/>
+      <w:bookmarkStart w:id="18" w:name="_Toc536722944"/>
       <w:r>
         <w:t>Legal Issues</w:t>
       </w:r>
-      <w:bookmarkEnd w:id="15"/>
+      <w:bookmarkEnd w:id="18"/>
     </w:p>
     <w:p/>
     <w:p>
       <w:pPr>
         <w:pStyle w:val="Heading2"/>
       </w:pPr>
-      <w:bookmarkStart w:id="16" w:name="_Toc536722945"/>
+      <w:bookmarkStart w:id="19" w:name="_Toc536722945"/>
       <w:r>
         <w:t>Social Issues</w:t>
       </w:r>
-      <w:bookmarkEnd w:id="16"/>
+      <w:bookmarkEnd w:id="19"/>
     </w:p>
     <w:p/>
     <w:p>
       <w:pPr>
         <w:pStyle w:val="Heading2"/>
       </w:pPr>
-      <w:bookmarkStart w:id="17" w:name="_Toc536722946"/>
+      <w:bookmarkStart w:id="20" w:name="_Toc536722946"/>
       <w:r>
         <w:t>Ethical issues</w:t>
       </w:r>
-      <w:bookmarkEnd w:id="17"/>
+      <w:bookmarkEnd w:id="20"/>
     </w:p>
     <w:p/>
     <w:p>
@@ -4064,11 +4085,11 @@
           <w:szCs w:val="32"/>
         </w:rPr>
       </w:pPr>
-      <w:bookmarkStart w:id="18" w:name="_Toc536722947"/>
+      <w:bookmarkStart w:id="21" w:name="_Toc536722947"/>
       <w:r>
         <w:t>Professional Issues</w:t>
       </w:r>
-      <w:bookmarkEnd w:id="18"/>
+      <w:bookmarkEnd w:id="21"/>
       <w:r>
         <w:br w:type="page"/>
       </w:r>
@@ -4077,12 +4098,12 @@
       <w:pPr>
         <w:pStyle w:val="Heading1"/>
       </w:pPr>
-      <w:bookmarkStart w:id="19" w:name="_Toc536722948"/>
+      <w:bookmarkStart w:id="22" w:name="_Toc536722948"/>
       <w:r>
         <w:lastRenderedPageBreak/>
         <w:t>Architecture</w:t>
       </w:r>
-      <w:bookmarkEnd w:id="19"/>
+      <w:bookmarkEnd w:id="22"/>
     </w:p>
     <w:p>
       <w:pPr>
@@ -4096,110 +4117,110 @@
       <w:pPr>
         <w:pStyle w:val="Heading1"/>
       </w:pPr>
-      <w:bookmarkStart w:id="20" w:name="_Toc536722949"/>
+      <w:bookmarkStart w:id="23" w:name="_Toc536722949"/>
       <w:r>
         <w:lastRenderedPageBreak/>
         <w:t>Development</w:t>
       </w:r>
-      <w:bookmarkEnd w:id="20"/>
+      <w:bookmarkEnd w:id="23"/>
     </w:p>
     <w:p>
       <w:pPr>
         <w:pStyle w:val="Heading2"/>
       </w:pPr>
-      <w:bookmarkStart w:id="21" w:name="_Toc536722950"/>
+      <w:bookmarkStart w:id="24" w:name="_Toc536722950"/>
       <w:r>
         <w:t>Stage 1</w:t>
       </w:r>
-      <w:bookmarkEnd w:id="21"/>
+      <w:bookmarkEnd w:id="24"/>
     </w:p>
     <w:p/>
     <w:p>
       <w:pPr>
         <w:pStyle w:val="Heading2"/>
       </w:pPr>
-      <w:bookmarkStart w:id="22" w:name="_Toc536722951"/>
+      <w:bookmarkStart w:id="25" w:name="_Toc536722951"/>
       <w:r>
         <w:t>Stage 2</w:t>
       </w:r>
-      <w:bookmarkEnd w:id="22"/>
+      <w:bookmarkEnd w:id="25"/>
     </w:p>
     <w:p/>
     <w:p>
       <w:pPr>
         <w:pStyle w:val="Heading2"/>
       </w:pPr>
-      <w:bookmarkStart w:id="23" w:name="_Toc536722952"/>
+      <w:bookmarkStart w:id="26" w:name="_Toc536722952"/>
       <w:r>
         <w:t>Stage 3</w:t>
       </w:r>
-      <w:bookmarkEnd w:id="23"/>
+      <w:bookmarkEnd w:id="26"/>
     </w:p>
     <w:p/>
     <w:p>
       <w:pPr>
         <w:pStyle w:val="Heading2"/>
       </w:pPr>
-      <w:bookmarkStart w:id="24" w:name="_Toc536722953"/>
+      <w:bookmarkStart w:id="27" w:name="_Toc536722953"/>
       <w:r>
         <w:t>Stage 4</w:t>
       </w:r>
-      <w:bookmarkEnd w:id="24"/>
+      <w:bookmarkEnd w:id="27"/>
     </w:p>
     <w:p/>
     <w:p>
       <w:pPr>
         <w:pStyle w:val="Heading2"/>
       </w:pPr>
-      <w:bookmarkStart w:id="25" w:name="_Toc536722954"/>
+      <w:bookmarkStart w:id="28" w:name="_Toc536722954"/>
       <w:r>
         <w:t>Stage 5</w:t>
       </w:r>
-      <w:bookmarkEnd w:id="25"/>
+      <w:bookmarkEnd w:id="28"/>
     </w:p>
     <w:p/>
     <w:p>
       <w:pPr>
         <w:pStyle w:val="Heading2"/>
       </w:pPr>
-      <w:bookmarkStart w:id="26" w:name="_Toc536722955"/>
+      <w:bookmarkStart w:id="29" w:name="_Toc536722955"/>
       <w:r>
         <w:t>Stage 6</w:t>
       </w:r>
-      <w:bookmarkEnd w:id="26"/>
+      <w:bookmarkEnd w:id="29"/>
     </w:p>
     <w:p/>
     <w:p>
       <w:pPr>
         <w:pStyle w:val="Heading2"/>
       </w:pPr>
-      <w:bookmarkStart w:id="27" w:name="_Toc536722956"/>
+      <w:bookmarkStart w:id="30" w:name="_Toc536722956"/>
       <w:r>
         <w:t>Stage 7</w:t>
       </w:r>
-      <w:bookmarkEnd w:id="27"/>
+      <w:bookmarkEnd w:id="30"/>
     </w:p>
     <w:p/>
     <w:p>
       <w:pPr>
         <w:pStyle w:val="Heading2"/>
       </w:pPr>
-      <w:bookmarkStart w:id="28" w:name="_Toc536722957"/>
+      <w:bookmarkStart w:id="31" w:name="_Toc536722957"/>
       <w:r>
         <w:t>Stage 8</w:t>
       </w:r>
-      <w:bookmarkEnd w:id="28"/>
+      <w:bookmarkEnd w:id="31"/>
     </w:p>
     <w:p/>
     <w:p>
       <w:pPr>
         <w:pStyle w:val="Heading2"/>
       </w:pPr>
-      <w:bookmarkStart w:id="29" w:name="_Toc536722958"/>
+      <w:bookmarkStart w:id="32" w:name="_Toc536722958"/>
       <w:r>
         <w:t>Stage 9</w:t>
       </w:r>
-      <w:bookmarkEnd w:id="29"/>
+      <w:bookmarkEnd w:id="32"/>
     </w:p>
     <w:p/>
     <w:p>
@@ -4214,44 +4235,44 @@
       <w:pPr>
         <w:pStyle w:val="Heading1"/>
       </w:pPr>
-      <w:bookmarkStart w:id="30" w:name="_Toc536722959"/>
+      <w:bookmarkStart w:id="33" w:name="_Toc536722959"/>
       <w:r>
         <w:lastRenderedPageBreak/>
         <w:t>Project Closure</w:t>
       </w:r>
-      <w:bookmarkEnd w:id="30"/>
+      <w:bookmarkEnd w:id="33"/>
     </w:p>
     <w:p>
       <w:pPr>
         <w:pStyle w:val="Heading2"/>
       </w:pPr>
-      <w:bookmarkStart w:id="31" w:name="_Toc536722960"/>
+      <w:bookmarkStart w:id="34" w:name="_Toc536722960"/>
       <w:r>
         <w:t>Summary</w:t>
       </w:r>
-      <w:bookmarkEnd w:id="31"/>
+      <w:bookmarkEnd w:id="34"/>
     </w:p>
     <w:p/>
     <w:p>
       <w:pPr>
         <w:pStyle w:val="Heading2"/>
       </w:pPr>
-      <w:bookmarkStart w:id="32" w:name="_Toc536722961"/>
+      <w:bookmarkStart w:id="35" w:name="_Toc536722961"/>
       <w:r>
         <w:t>Review of Business Objectives</w:t>
       </w:r>
-      <w:bookmarkEnd w:id="32"/>
+      <w:bookmarkEnd w:id="35"/>
     </w:p>
     <w:p/>
     <w:p>
       <w:pPr>
         <w:pStyle w:val="Heading2"/>
       </w:pPr>
-      <w:bookmarkStart w:id="33" w:name="_Toc536722962"/>
+      <w:bookmarkStart w:id="36" w:name="_Toc536722962"/>
       <w:r>
         <w:t>Review of Changes Made</w:t>
       </w:r>
-      <w:bookmarkEnd w:id="33"/>
+      <w:bookmarkEnd w:id="36"/>
     </w:p>
     <w:p>
       <w:pPr>
@@ -4271,33 +4292,33 @@
       <w:pPr>
         <w:pStyle w:val="Heading1"/>
       </w:pPr>
-      <w:bookmarkStart w:id="34" w:name="_Toc536722963"/>
+      <w:bookmarkStart w:id="37" w:name="_Toc536722963"/>
       <w:r>
         <w:lastRenderedPageBreak/>
         <w:t>Project Post Mortem</w:t>
       </w:r>
-      <w:bookmarkEnd w:id="34"/>
+      <w:bookmarkEnd w:id="37"/>
     </w:p>
     <w:p>
       <w:pPr>
         <w:pStyle w:val="Heading2"/>
       </w:pPr>
-      <w:bookmarkStart w:id="35" w:name="_Toc536722964"/>
+      <w:bookmarkStart w:id="38" w:name="_Toc536722964"/>
       <w:r>
         <w:t>Evaluation of Objectives</w:t>
       </w:r>
-      <w:bookmarkEnd w:id="35"/>
+      <w:bookmarkEnd w:id="38"/>
     </w:p>
     <w:p/>
     <w:p>
       <w:pPr>
         <w:pStyle w:val="Heading2"/>
       </w:pPr>
-      <w:bookmarkStart w:id="36" w:name="_Toc536722965"/>
+      <w:bookmarkStart w:id="39" w:name="_Toc536722965"/>
       <w:r>
         <w:t>Evaluation of Development</w:t>
       </w:r>
-      <w:bookmarkEnd w:id="36"/>
+      <w:bookmarkEnd w:id="39"/>
       <w:r>
         <w:t xml:space="preserve"> </w:t>
       </w:r>
@@ -4307,22 +4328,22 @@
       <w:pPr>
         <w:pStyle w:val="Heading2"/>
       </w:pPr>
-      <w:bookmarkStart w:id="37" w:name="_Toc536722966"/>
+      <w:bookmarkStart w:id="40" w:name="_Toc536722966"/>
       <w:r>
         <w:t>Evaluation of Technologies</w:t>
       </w:r>
-      <w:bookmarkEnd w:id="37"/>
+      <w:bookmarkEnd w:id="40"/>
     </w:p>
     <w:p/>
     <w:p>
       <w:pPr>
         <w:pStyle w:val="Heading2"/>
       </w:pPr>
-      <w:bookmarkStart w:id="38" w:name="_Toc536722967"/>
+      <w:bookmarkStart w:id="41" w:name="_Toc536722967"/>
       <w:r>
         <w:t>Evaluation of Performance</w:t>
       </w:r>
-      <w:bookmarkEnd w:id="38"/>
+      <w:bookmarkEnd w:id="41"/>
       <w:r>
         <w:t xml:space="preserve"> </w:t>
       </w:r>
@@ -4332,22 +4353,22 @@
       <w:pPr>
         <w:pStyle w:val="Heading2"/>
       </w:pPr>
-      <w:bookmarkStart w:id="39" w:name="_Toc536722968"/>
+      <w:bookmarkStart w:id="42" w:name="_Toc536722968"/>
       <w:r>
         <w:t>Future Work or Developments</w:t>
       </w:r>
-      <w:bookmarkEnd w:id="39"/>
+      <w:bookmarkEnd w:id="42"/>
     </w:p>
     <w:p/>
     <w:p>
       <w:pPr>
         <w:pStyle w:val="Heading2"/>
       </w:pPr>
-      <w:bookmarkStart w:id="40" w:name="_Toc536722969"/>
+      <w:bookmarkStart w:id="43" w:name="_Toc536722969"/>
       <w:r>
         <w:t>Reflections</w:t>
       </w:r>
-      <w:bookmarkEnd w:id="40"/>
+      <w:bookmarkEnd w:id="43"/>
     </w:p>
     <w:p/>
     <w:p>
@@ -4362,12 +4383,12 @@
       <w:pPr>
         <w:pStyle w:val="Heading1"/>
       </w:pPr>
-      <w:bookmarkStart w:id="41" w:name="_Toc536722970"/>
+      <w:bookmarkStart w:id="44" w:name="_Toc536722970"/>
       <w:r>
         <w:lastRenderedPageBreak/>
         <w:t>Conclusions</w:t>
       </w:r>
-      <w:bookmarkEnd w:id="41"/>
+      <w:bookmarkEnd w:id="44"/>
     </w:p>
     <w:p>
       <w:pPr>
@@ -4387,12 +4408,12 @@
       <w:pPr>
         <w:pStyle w:val="Heading1"/>
       </w:pPr>
-      <w:bookmarkStart w:id="42" w:name="_Toc536722971"/>
+      <w:bookmarkStart w:id="45" w:name="_Toc536722971"/>
       <w:r>
         <w:lastRenderedPageBreak/>
         <w:t>Bibliography</w:t>
       </w:r>
-      <w:bookmarkEnd w:id="42"/>
+      <w:bookmarkEnd w:id="45"/>
     </w:p>
     <w:p>
       <w:pPr>
@@ -4412,86 +4433,86 @@
       <w:pPr>
         <w:pStyle w:val="Heading1"/>
       </w:pPr>
-      <w:bookmarkStart w:id="43" w:name="_Toc536722972"/>
+      <w:bookmarkStart w:id="46" w:name="_Toc536722972"/>
       <w:r>
         <w:lastRenderedPageBreak/>
         <w:t>Appendix</w:t>
       </w:r>
-      <w:bookmarkEnd w:id="43"/>
+      <w:bookmarkEnd w:id="46"/>
     </w:p>
     <w:p>
       <w:pPr>
         <w:pStyle w:val="Heading2"/>
       </w:pPr>
-      <w:bookmarkStart w:id="44" w:name="_Toc536722973"/>
+      <w:bookmarkStart w:id="47" w:name="_Toc536722973"/>
       <w:r>
         <w:t>User Guide</w:t>
       </w:r>
-      <w:bookmarkEnd w:id="44"/>
+      <w:bookmarkEnd w:id="47"/>
     </w:p>
     <w:p>
       <w:pPr>
         <w:pStyle w:val="Heading3"/>
       </w:pPr>
-      <w:bookmarkStart w:id="45" w:name="_Toc536722974"/>
+      <w:bookmarkStart w:id="48" w:name="_Toc536722974"/>
       <w:r>
         <w:t>Setting Up</w:t>
       </w:r>
-      <w:bookmarkEnd w:id="45"/>
+      <w:bookmarkEnd w:id="48"/>
     </w:p>
     <w:p>
       <w:pPr>
         <w:pStyle w:val="Heading3"/>
       </w:pPr>
-      <w:bookmarkStart w:id="46" w:name="_Toc536722975"/>
+      <w:bookmarkStart w:id="49" w:name="_Toc536722975"/>
       <w:r>
         <w:t>Running Analysis etc…</w:t>
       </w:r>
-      <w:bookmarkEnd w:id="46"/>
+      <w:bookmarkEnd w:id="49"/>
     </w:p>
     <w:p/>
     <w:p>
       <w:pPr>
         <w:pStyle w:val="Heading2"/>
       </w:pPr>
-      <w:bookmarkStart w:id="47" w:name="_Toc536722976"/>
+      <w:bookmarkStart w:id="50" w:name="_Toc536722976"/>
       <w:r>
         <w:t>Project Initiation Document</w:t>
       </w:r>
-      <w:bookmarkEnd w:id="47"/>
+      <w:bookmarkEnd w:id="50"/>
     </w:p>
     <w:p/>
     <w:p>
       <w:pPr>
         <w:pStyle w:val="Heading2"/>
       </w:pPr>
-      <w:bookmarkStart w:id="48" w:name="_Toc536722977"/>
+      <w:bookmarkStart w:id="51" w:name="_Toc536722977"/>
       <w:r>
         <w:t>Highlight Reports</w:t>
       </w:r>
-      <w:bookmarkEnd w:id="48"/>
+      <w:bookmarkEnd w:id="51"/>
     </w:p>
     <w:p/>
     <w:p>
       <w:pPr>
         <w:pStyle w:val="Heading2"/>
       </w:pPr>
-      <w:bookmarkStart w:id="49" w:name="_Toc536722978"/>
+      <w:bookmarkStart w:id="52" w:name="_Toc536722978"/>
       <w:r>
         <w:t>Project Proposal</w:t>
       </w:r>
-      <w:bookmarkEnd w:id="49"/>
+      <w:bookmarkEnd w:id="52"/>
     </w:p>
     <w:p/>
     <w:p>
       <w:pPr>
         <w:pStyle w:val="Heading2"/>
       </w:pPr>
-      <w:bookmarkStart w:id="50" w:name="_Toc536722979"/>
+      <w:bookmarkStart w:id="53" w:name="_Toc536722979"/>
       <w:r>
         <w:t>Time Management</w:t>
       </w:r>
-      <w:bookmarkEnd w:id="50"/>
+      <w:bookmarkEnd w:id="53"/>
       <w:r>
         <w:t xml:space="preserve"> </w:t>
       </w:r>
@@ -4509,8 +4530,63 @@
 </w:document>
 </file>
 
+<file path=word/comments.xml><?xml version="1.0" encoding="utf-8"?>
+<w:comments xmlns:ve="http://schemas.openxmlformats.org/markup-compatibility/2006" xmlns:o="urn:schemas-microsoft-com:office:office" xmlns:r="http://schemas.openxmlformats.org/officeDocument/2006/relationships" xmlns:m="http://schemas.openxmlformats.org/officeDocument/2006/math" xmlns:v="urn:schemas-microsoft-com:vml" xmlns:wp="http://schemas.openxmlformats.org/drawingml/2006/wordprocessingDrawing" xmlns:w10="urn:schemas-microsoft-com:office:word" xmlns:w="http://schemas.openxmlformats.org/wordprocessingml/2006/main" xmlns:wne="http://schemas.microsoft.com/office/word/2006/wordml">
+  <w:comment w:id="2" w:author="Maxim Wenger" w:date="2019-03-05T11:36:00Z" w:initials="MW">
+    <w:p>
+      <w:pPr>
+        <w:pStyle w:val="CommentText"/>
+      </w:pPr>
+      <w:r>
+        <w:rPr>
+          <w:rStyle w:val="CommentReference"/>
+        </w:rPr>
+        <w:annotationRef/>
+      </w:r>
+    </w:p>
+  </w:comment>
+  <w:comment w:id="3" w:author="Maxim Wenger" w:date="2019-03-05T11:37:00Z" w:initials="MW">
+    <w:p>
+      <w:pPr>
+        <w:pStyle w:val="CommentText"/>
+      </w:pPr>
+      <w:r>
+        <w:rPr>
+          <w:rStyle w:val="CommentReference"/>
+        </w:rPr>
+        <w:annotationRef/>
+      </w:r>
+      <w:r>
+        <w:t>Can have an evaluation here too</w:t>
+      </w:r>
+    </w:p>
+  </w:comment>
+  <w:comment w:id="1" w:author="Maxim Wenger" w:date="2019-03-05T11:36:00Z" w:initials="MW">
+    <w:p>
+      <w:pPr>
+        <w:pStyle w:val="CommentText"/>
+      </w:pPr>
+      <w:r>
+        <w:rPr>
+          <w:rStyle w:val="CommentReference"/>
+        </w:rPr>
+        <w:annotationRef/>
+      </w:r>
+      <w:r>
+        <w:t>, review of changes made  |Should be under the method of approach</w:t>
+      </w:r>
+    </w:p>
+    <w:p>
+      <w:pPr>
+        <w:pStyle w:val="CommentText"/>
+      </w:pPr>
+    </w:p>
+  </w:comment>
+</w:comments>
+</file>
+
 <file path=word/endnotes.xml><?xml version="1.0" encoding="utf-8"?>
-<w:endnotes xmlns:wpc="http://schemas.microsoft.com/office/word/2010/wordprocessingCanvas" xmlns:cx="http://schemas.microsoft.com/office/drawing/2014/chartex" xmlns:cx1="http://schemas.microsoft.com/office/drawing/2015/9/8/chartex" xmlns:mc="http://schemas.openxmlformats.org/markup-compatibility/2006" xmlns:o="urn:schemas-microsoft-com:office:office" xmlns:r="http://schemas.openxmlformats.org/officeDocument/2006/relationships" xmlns:m="http://schemas.openxmlformats.org/officeDocument/2006/math" xmlns:v="urn:schemas-microsoft-com:vml" xmlns:wp14="http://schemas.microsoft.com/office/word/2010/wordprocessingDrawing" xmlns:wp="http://schemas.openxmlformats.org/drawingml/2006/wordprocessingDrawing" xmlns:w10="urn:schemas-microsoft-com:office:word" xmlns:w="http://schemas.openxmlformats.org/wordprocessingml/2006/main" xmlns:w14="http://schemas.microsoft.com/office/word/2010/wordml" xmlns:w15="http://schemas.microsoft.com/office/word/2012/wordml" xmlns:w16se="http://schemas.microsoft.com/office/word/2015/wordml/symex" xmlns:wpg="http://schemas.microsoft.com/office/word/2010/wordprocessingGroup" xmlns:wpi="http://schemas.microsoft.com/office/word/2010/wordprocessingInk" xmlns:wne="http://schemas.microsoft.com/office/word/2006/wordml" xmlns:wps="http://schemas.microsoft.com/office/word/2010/wordprocessingShape" mc:Ignorable="w14 w15 w16se wp14">
+<w:endnotes xmlns:ve="http://schemas.openxmlformats.org/markup-compatibility/2006" xmlns:o="urn:schemas-microsoft-com:office:office" xmlns:r="http://schemas.openxmlformats.org/officeDocument/2006/relationships" xmlns:m="http://schemas.openxmlformats.org/officeDocument/2006/math" xmlns:v="urn:schemas-microsoft-com:vml" xmlns:wp="http://schemas.openxmlformats.org/drawingml/2006/wordprocessingDrawing" xmlns:w10="urn:schemas-microsoft-com:office:word" xmlns:w="http://schemas.openxmlformats.org/wordprocessingml/2006/main" xmlns:wne="http://schemas.microsoft.com/office/word/2006/wordml">
   <w:endnote w:type="separator" w:id="-1">
     <w:p>
       <w:pPr>
@@ -4535,7 +4611,7 @@
 </file>
 
 <file path=word/footnotes.xml><?xml version="1.0" encoding="utf-8"?>
-<w:footnotes xmlns:wpc="http://schemas.microsoft.com/office/word/2010/wordprocessingCanvas" xmlns:cx="http://schemas.microsoft.com/office/drawing/2014/chartex" xmlns:cx1="http://schemas.microsoft.com/office/drawing/2015/9/8/chartex" xmlns:mc="http://schemas.openxmlformats.org/markup-compatibility/2006" xmlns:o="urn:schemas-microsoft-com:office:office" xmlns:r="http://schemas.openxmlformats.org/officeDocument/2006/relationships" xmlns:m="http://schemas.openxmlformats.org/officeDocument/2006/math" xmlns:v="urn:schemas-microsoft-com:vml" xmlns:wp14="http://schemas.microsoft.com/office/word/2010/wordprocessingDrawing" xmlns:wp="http://schemas.openxmlformats.org/drawingml/2006/wordprocessingDrawing" xmlns:w10="urn:schemas-microsoft-com:office:word" xmlns:w="http://schemas.openxmlformats.org/wordprocessingml/2006/main" xmlns:w14="http://schemas.microsoft.com/office/word/2010/wordml" xmlns:w15="http://schemas.microsoft.com/office/word/2012/wordml" xmlns:w16se="http://schemas.microsoft.com/office/word/2015/wordml/symex" xmlns:wpg="http://schemas.microsoft.com/office/word/2010/wordprocessingGroup" xmlns:wpi="http://schemas.microsoft.com/office/word/2010/wordprocessingInk" xmlns:wne="http://schemas.microsoft.com/office/word/2006/wordml" xmlns:wps="http://schemas.microsoft.com/office/word/2010/wordprocessingShape" mc:Ignorable="w14 w15 w16se wp14">
+<w:footnotes xmlns:ve="http://schemas.openxmlformats.org/markup-compatibility/2006" xmlns:o="urn:schemas-microsoft-com:office:office" xmlns:r="http://schemas.openxmlformats.org/officeDocument/2006/relationships" xmlns:m="http://schemas.openxmlformats.org/officeDocument/2006/math" xmlns:v="urn:schemas-microsoft-com:vml" xmlns:wp="http://schemas.openxmlformats.org/drawingml/2006/wordprocessingDrawing" xmlns:w10="urn:schemas-microsoft-com:office:word" xmlns:w="http://schemas.openxmlformats.org/wordprocessingml/2006/main" xmlns:wne="http://schemas.microsoft.com/office/word/2006/wordml">
   <w:footnote w:type="separator" w:id="-1">
     <w:p>
       <w:pPr>
@@ -4560,7 +4636,7 @@
 </file>
 
 <file path=word/styles.xml><?xml version="1.0" encoding="utf-8"?>
-<w:styles xmlns:mc="http://schemas.openxmlformats.org/markup-compatibility/2006" xmlns:r="http://schemas.openxmlformats.org/officeDocument/2006/relationships" xmlns:w="http://schemas.openxmlformats.org/wordprocessingml/2006/main" xmlns:w14="http://schemas.microsoft.com/office/word/2010/wordml" xmlns:w15="http://schemas.microsoft.com/office/word/2012/wordml" xmlns:w16se="http://schemas.microsoft.com/office/word/2015/wordml/symex" mc:Ignorable="w14 w15 w16se">
+<w:styles xmlns:r="http://schemas.openxmlformats.org/officeDocument/2006/relationships" xmlns:w="http://schemas.openxmlformats.org/wordprocessingml/2006/main">
   <w:docDefaults>
     <w:rPrDefault>
       <w:rPr>
@@ -4576,378 +4652,144 @@
       </w:pPr>
     </w:pPrDefault>
   </w:docDefaults>
-  <w:latentStyles w:defLockedState="0" w:defUIPriority="99" w:defSemiHidden="0" w:defUnhideWhenUsed="0" w:defQFormat="0" w:count="371">
-    <w:lsdException w:name="Normal" w:uiPriority="0" w:qFormat="1"/>
-    <w:lsdException w:name="heading 1" w:uiPriority="9" w:qFormat="1"/>
-    <w:lsdException w:name="heading 2" w:semiHidden="1" w:uiPriority="9" w:unhideWhenUsed="1" w:qFormat="1"/>
-    <w:lsdException w:name="heading 3" w:semiHidden="1" w:uiPriority="9" w:unhideWhenUsed="1" w:qFormat="1"/>
-    <w:lsdException w:name="heading 4" w:semiHidden="1" w:uiPriority="9" w:unhideWhenUsed="1" w:qFormat="1"/>
-    <w:lsdException w:name="heading 5" w:semiHidden="1" w:uiPriority="9" w:unhideWhenUsed="1" w:qFormat="1"/>
-    <w:lsdException w:name="heading 6" w:semiHidden="1" w:uiPriority="9" w:unhideWhenUsed="1" w:qFormat="1"/>
-    <w:lsdException w:name="heading 7" w:semiHidden="1" w:uiPriority="9" w:unhideWhenUsed="1" w:qFormat="1"/>
-    <w:lsdException w:name="heading 8" w:semiHidden="1" w:uiPriority="9" w:unhideWhenUsed="1" w:qFormat="1"/>
-    <w:lsdException w:name="heading 9" w:semiHidden="1" w:uiPriority="9" w:unhideWhenUsed="1" w:qFormat="1"/>
-    <w:lsdException w:name="index 1" w:semiHidden="1" w:unhideWhenUsed="1"/>
-    <w:lsdException w:name="index 2" w:semiHidden="1" w:unhideWhenUsed="1"/>
-    <w:lsdException w:name="index 3" w:semiHidden="1" w:unhideWhenUsed="1"/>
-    <w:lsdException w:name="index 4" w:semiHidden="1" w:unhideWhenUsed="1"/>
-    <w:lsdException w:name="index 5" w:semiHidden="1" w:unhideWhenUsed="1"/>
-    <w:lsdException w:name="index 6" w:semiHidden="1" w:unhideWhenUsed="1"/>
-    <w:lsdException w:name="index 7" w:semiHidden="1" w:unhideWhenUsed="1"/>
-    <w:lsdException w:name="index 8" w:semiHidden="1" w:unhideWhenUsed="1"/>
-    <w:lsdException w:name="index 9" w:semiHidden="1" w:unhideWhenUsed="1"/>
-    <w:lsdException w:name="toc 1" w:semiHidden="1" w:uiPriority="39" w:unhideWhenUsed="1"/>
-    <w:lsdException w:name="toc 2" w:semiHidden="1" w:uiPriority="39" w:unhideWhenUsed="1"/>
-    <w:lsdException w:name="toc 3" w:semiHidden="1" w:uiPriority="39" w:unhideWhenUsed="1"/>
-    <w:lsdException w:name="toc 4" w:semiHidden="1" w:uiPriority="39" w:unhideWhenUsed="1"/>
-    <w:lsdException w:name="toc 5" w:semiHidden="1" w:uiPriority="39" w:unhideWhenUsed="1"/>
-    <w:lsdException w:name="toc 6" w:semiHidden="1" w:uiPriority="39" w:unhideWhenUsed="1"/>
-    <w:lsdException w:name="toc 7" w:semiHidden="1" w:uiPriority="39" w:unhideWhenUsed="1"/>
-    <w:lsdException w:name="toc 8" w:semiHidden="1" w:uiPriority="39" w:unhideWhenUsed="1"/>
-    <w:lsdException w:name="toc 9" w:semiHidden="1" w:uiPriority="39" w:unhideWhenUsed="1"/>
-    <w:lsdException w:name="Normal Indent" w:semiHidden="1" w:unhideWhenUsed="1"/>
-    <w:lsdException w:name="footnote text" w:semiHidden="1" w:unhideWhenUsed="1"/>
-    <w:lsdException w:name="annotation text" w:semiHidden="1" w:unhideWhenUsed="1"/>
-    <w:lsdException w:name="header" w:semiHidden="1" w:unhideWhenUsed="1"/>
-    <w:lsdException w:name="footer" w:semiHidden="1" w:unhideWhenUsed="1"/>
-    <w:lsdException w:name="index heading" w:semiHidden="1" w:unhideWhenUsed="1"/>
-    <w:lsdException w:name="caption" w:semiHidden="1" w:uiPriority="35" w:unhideWhenUsed="1" w:qFormat="1"/>
-    <w:lsdException w:name="table of figures" w:semiHidden="1" w:unhideWhenUsed="1"/>
-    <w:lsdException w:name="envelope address" w:semiHidden="1" w:unhideWhenUsed="1"/>
-    <w:lsdException w:name="envelope return" w:semiHidden="1" w:unhideWhenUsed="1"/>
-    <w:lsdException w:name="footnote reference" w:semiHidden="1" w:unhideWhenUsed="1"/>
-    <w:lsdException w:name="annotation reference" w:semiHidden="1" w:unhideWhenUsed="1"/>
-    <w:lsdException w:name="line number" w:semiHidden="1" w:unhideWhenUsed="1"/>
-    <w:lsdException w:name="page number" w:semiHidden="1" w:unhideWhenUsed="1"/>
-    <w:lsdException w:name="endnote reference" w:semiHidden="1" w:unhideWhenUsed="1"/>
-    <w:lsdException w:name="endnote text" w:semiHidden="1" w:unhideWhenUsed="1"/>
-    <w:lsdException w:name="table of authorities" w:semiHidden="1" w:unhideWhenUsed="1"/>
-    <w:lsdException w:name="macro" w:semiHidden="1" w:unhideWhenUsed="1"/>
-    <w:lsdException w:name="toa heading" w:semiHidden="1" w:unhideWhenUsed="1"/>
-    <w:lsdException w:name="List" w:semiHidden="1" w:unhideWhenUsed="1"/>
-    <w:lsdException w:name="List Bullet" w:semiHidden="1" w:unhideWhenUsed="1"/>
-    <w:lsdException w:name="List Number" w:semiHidden="1" w:unhideWhenUsed="1"/>
-    <w:lsdException w:name="List 2" w:semiHidden="1" w:unhideWhenUsed="1"/>
-    <w:lsdException w:name="List 3" w:semiHidden="1" w:unhideWhenUsed="1"/>
-    <w:lsdException w:name="List 4" w:semiHidden="1" w:unhideWhenUsed="1"/>
-    <w:lsdException w:name="List 5" w:semiHidden="1" w:unhideWhenUsed="1"/>
-    <w:lsdException w:name="List Bullet 2" w:semiHidden="1" w:unhideWhenUsed="1"/>
-    <w:lsdException w:name="List Bullet 3" w:semiHidden="1" w:unhideWhenUsed="1"/>
-    <w:lsdException w:name="List Bullet 4" w:semiHidden="1" w:unhideWhenUsed="1"/>
-    <w:lsdException w:name="List Bullet 5" w:semiHidden="1" w:unhideWhenUsed="1"/>
-    <w:lsdException w:name="List Number 2" w:semiHidden="1" w:unhideWhenUsed="1"/>
-    <w:lsdException w:name="List Number 3" w:semiHidden="1" w:unhideWhenUsed="1"/>
-    <w:lsdException w:name="List Number 4" w:semiHidden="1" w:unhideWhenUsed="1"/>
-    <w:lsdException w:name="List Number 5" w:semiHidden="1" w:unhideWhenUsed="1"/>
-    <w:lsdException w:name="Title" w:uiPriority="10" w:qFormat="1"/>
-    <w:lsdException w:name="Closing" w:semiHidden="1" w:unhideWhenUsed="1"/>
-    <w:lsdException w:name="Signature" w:semiHidden="1" w:unhideWhenUsed="1"/>
-    <w:lsdException w:name="Default Paragraph Font" w:semiHidden="1" w:uiPriority="1" w:unhideWhenUsed="1"/>
-    <w:lsdException w:name="Body Text" w:semiHidden="1" w:unhideWhenUsed="1"/>
-    <w:lsdException w:name="Body Text Indent" w:semiHidden="1" w:unhideWhenUsed="1"/>
-    <w:lsdException w:name="List Continue" w:semiHidden="1" w:unhideWhenUsed="1"/>
-    <w:lsdException w:name="List Continue 2" w:semiHidden="1" w:unhideWhenUsed="1"/>
-    <w:lsdException w:name="List Continue 3" w:semiHidden="1" w:unhideWhenUsed="1"/>
-    <w:lsdException w:name="List Continue 4" w:semiHidden="1" w:unhideWhenUsed="1"/>
-    <w:lsdException w:name="List Continue 5" w:semiHidden="1" w:unhideWhenUsed="1"/>
-    <w:lsdException w:name="Message Header" w:semiHidden="1" w:unhideWhenUsed="1"/>
-    <w:lsdException w:name="Subtitle" w:uiPriority="11" w:qFormat="1"/>
-    <w:lsdException w:name="Salutation" w:semiHidden="1" w:unhideWhenUsed="1"/>
-    <w:lsdException w:name="Date" w:semiHidden="1" w:unhideWhenUsed="1"/>
-    <w:lsdException w:name="Body Text First Indent" w:semiHidden="1" w:unhideWhenUsed="1"/>
-    <w:lsdException w:name="Body Text First Indent 2" w:semiHidden="1" w:unhideWhenUsed="1"/>
-    <w:lsdException w:name="Note Heading" w:semiHidden="1" w:unhideWhenUsed="1"/>
-    <w:lsdException w:name="Body Text 2" w:semiHidden="1" w:unhideWhenUsed="1"/>
-    <w:lsdException w:name="Body Text 3" w:semiHidden="1" w:unhideWhenUsed="1"/>
-    <w:lsdException w:name="Body Text Indent 2" w:semiHidden="1" w:unhideWhenUsed="1"/>
-    <w:lsdException w:name="Body Text Indent 3" w:semiHidden="1" w:unhideWhenUsed="1"/>
-    <w:lsdException w:name="Block Text" w:semiHidden="1" w:unhideWhenUsed="1"/>
-    <w:lsdException w:name="Hyperlink" w:semiHidden="1" w:unhideWhenUsed="1"/>
-    <w:lsdException w:name="FollowedHyperlink" w:semiHidden="1" w:unhideWhenUsed="1"/>
-    <w:lsdException w:name="Strong" w:uiPriority="22" w:qFormat="1"/>
-    <w:lsdException w:name="Emphasis" w:uiPriority="20" w:qFormat="1"/>
-    <w:lsdException w:name="Document Map" w:semiHidden="1" w:unhideWhenUsed="1"/>
-    <w:lsdException w:name="Plain Text" w:semiHidden="1" w:unhideWhenUsed="1"/>
-    <w:lsdException w:name="E-mail Signature" w:semiHidden="1" w:unhideWhenUsed="1"/>
-    <w:lsdException w:name="HTML Top of Form" w:semiHidden="1" w:unhideWhenUsed="1"/>
-    <w:lsdException w:name="HTML Bottom of Form" w:semiHidden="1" w:unhideWhenUsed="1"/>
-    <w:lsdException w:name="Normal (Web)" w:semiHidden="1" w:unhideWhenUsed="1"/>
-    <w:lsdException w:name="HTML Acronym" w:semiHidden="1" w:unhideWhenUsed="1"/>
-    <w:lsdException w:name="HTML Address" w:semiHidden="1" w:unhideWhenUsed="1"/>
-    <w:lsdException w:name="HTML Cite" w:semiHidden="1" w:unhideWhenUsed="1"/>
-    <w:lsdException w:name="HTML Code" w:semiHidden="1" w:unhideWhenUsed="1"/>
-    <w:lsdException w:name="HTML Definition" w:semiHidden="1" w:unhideWhenUsed="1"/>
-    <w:lsdException w:name="HTML Keyboard" w:semiHidden="1" w:unhideWhenUsed="1"/>
-    <w:lsdException w:name="HTML Preformatted" w:semiHidden="1" w:unhideWhenUsed="1"/>
-    <w:lsdException w:name="HTML Sample" w:semiHidden="1" w:unhideWhenUsed="1"/>
-    <w:lsdException w:name="HTML Typewriter" w:semiHidden="1" w:unhideWhenUsed="1"/>
-    <w:lsdException w:name="HTML Variable" w:semiHidden="1" w:unhideWhenUsed="1"/>
-    <w:lsdException w:name="Normal Table" w:semiHidden="1" w:unhideWhenUsed="1"/>
-    <w:lsdException w:name="annotation subject" w:semiHidden="1" w:unhideWhenUsed="1"/>
-    <w:lsdException w:name="No List" w:semiHidden="1" w:unhideWhenUsed="1"/>
-    <w:lsdException w:name="Outline List 1" w:semiHidden="1" w:unhideWhenUsed="1"/>
-    <w:lsdException w:name="Outline List 2" w:semiHidden="1" w:unhideWhenUsed="1"/>
-    <w:lsdException w:name="Outline List 3" w:semiHidden="1" w:unhideWhenUsed="1"/>
-    <w:lsdException w:name="Table Simple 1" w:semiHidden="1" w:unhideWhenUsed="1"/>
-    <w:lsdException w:name="Table Simple 2" w:semiHidden="1" w:unhideWhenUsed="1"/>
-    <w:lsdException w:name="Table Simple 3" w:semiHidden="1" w:unhideWhenUsed="1"/>
-    <w:lsdException w:name="Table Classic 1" w:semiHidden="1" w:unhideWhenUsed="1"/>
-    <w:lsdException w:name="Table Classic 2" w:semiHidden="1" w:unhideWhenUsed="1"/>
-    <w:lsdException w:name="Table Classic 3" w:semiHidden="1" w:unhideWhenUsed="1"/>
-    <w:lsdException w:name="Table Classic 4" w:semiHidden="1" w:unhideWhenUsed="1"/>
-    <w:lsdException w:name="Table Colorful 1" w:semiHidden="1" w:unhideWhenUsed="1"/>
-    <w:lsdException w:name="Table Colorful 2" w:semiHidden="1" w:unhideWhenUsed="1"/>
-    <w:lsdException w:name="Table Colorful 3" w:semiHidden="1" w:unhideWhenUsed="1"/>
-    <w:lsdException w:name="Table Columns 1" w:semiHidden="1" w:unhideWhenUsed="1"/>
-    <w:lsdException w:name="Table Columns 2" w:semiHidden="1" w:unhideWhenUsed="1"/>
-    <w:lsdException w:name="Table Columns 3" w:semiHidden="1" w:unhideWhenUsed="1"/>
-    <w:lsdException w:name="Table Columns 4" w:semiHidden="1" w:unhideWhenUsed="1"/>
-    <w:lsdException w:name="Table Columns 5" w:semiHidden="1" w:unhideWhenUsed="1"/>
-    <w:lsdException w:name="Table Grid 1" w:semiHidden="1" w:unhideWhenUsed="1"/>
-    <w:lsdException w:name="Table Grid 2" w:semiHidden="1" w:unhideWhenUsed="1"/>
-    <w:lsdException w:name="Table Grid 3" w:semiHidden="1" w:unhideWhenUsed="1"/>
-    <w:lsdException w:name="Table Grid 4" w:semiHidden="1" w:unhideWhenUsed="1"/>
-    <w:lsdException w:name="Table Grid 5" w:semiHidden="1" w:unhideWhenUsed="1"/>
-    <w:lsdException w:name="Table Grid 6" w:semiHidden="1" w:unhideWhenUsed="1"/>
-    <w:lsdException w:name="Table Grid 7" w:semiHidden="1" w:unhideWhenUsed="1"/>
-    <w:lsdException w:name="Table Grid 8" w:semiHidden="1" w:unhideWhenUsed="1"/>
-    <w:lsdException w:name="Table List 1" w:semiHidden="1" w:unhideWhenUsed="1"/>
-    <w:lsdException w:name="Table List 2" w:semiHidden="1" w:unhideWhenUsed="1"/>
-    <w:lsdException w:name="Table List 3" w:semiHidden="1" w:unhideWhenUsed="1"/>
-    <w:lsdException w:name="Table List 4" w:semiHidden="1" w:unhideWhenUsed="1"/>
-    <w:lsdException w:name="Table List 5" w:semiHidden="1" w:unhideWhenUsed="1"/>
-    <w:lsdException w:name="Table List 6" w:semiHidden="1" w:unhideWhenUsed="1"/>
-    <w:lsdException w:name="Table List 7" w:semiHidden="1" w:unhideWhenUsed="1"/>
-    <w:lsdException w:name="Table List 8" w:semiHidden="1" w:unhideWhenUsed="1"/>
-    <w:lsdException w:name="Table 3D effects 1" w:semiHidden="1" w:unhideWhenUsed="1"/>
-    <w:lsdException w:name="Table 3D effects 2" w:semiHidden="1" w:unhideWhenUsed="1"/>
-    <w:lsdException w:name="Table 3D effects 3" w:semiHidden="1" w:unhideWhenUsed="1"/>
-    <w:lsdException w:name="Table Contemporary" w:semiHidden="1" w:unhideWhenUsed="1"/>
-    <w:lsdException w:name="Table Elegant" w:semiHidden="1" w:unhideWhenUsed="1"/>
-    <w:lsdException w:name="Table Professional" w:semiHidden="1" w:unhideWhenUsed="1"/>
-    <w:lsdException w:name="Table Subtle 1" w:semiHidden="1" w:unhideWhenUsed="1"/>
-    <w:lsdException w:name="Table Subtle 2" w:semiHidden="1" w:unhideWhenUsed="1"/>
-    <w:lsdException w:name="Table Web 1" w:semiHidden="1" w:unhideWhenUsed="1"/>
-    <w:lsdException w:name="Table Web 2" w:semiHidden="1" w:unhideWhenUsed="1"/>
-    <w:lsdException w:name="Table Web 3" w:semiHidden="1" w:unhideWhenUsed="1"/>
-    <w:lsdException w:name="Balloon Text" w:semiHidden="1" w:unhideWhenUsed="1"/>
-    <w:lsdException w:name="Table Grid" w:uiPriority="39"/>
-    <w:lsdException w:name="Table Theme" w:semiHidden="1" w:unhideWhenUsed="1"/>
-    <w:lsdException w:name="Placeholder Text" w:semiHidden="1"/>
-    <w:lsdException w:name="No Spacing" w:uiPriority="1" w:qFormat="1"/>
-    <w:lsdException w:name="Light Shading" w:uiPriority="60"/>
-    <w:lsdException w:name="Light List" w:uiPriority="61"/>
-    <w:lsdException w:name="Light Grid" w:uiPriority="62"/>
-    <w:lsdException w:name="Medium Shading 1" w:uiPriority="63"/>
-    <w:lsdException w:name="Medium Shading 2" w:uiPriority="64"/>
-    <w:lsdException w:name="Medium List 1" w:uiPriority="65"/>
-    <w:lsdException w:name="Medium List 2" w:uiPriority="66"/>
-    <w:lsdException w:name="Medium Grid 1" w:uiPriority="67"/>
-    <w:lsdException w:name="Medium Grid 2" w:uiPriority="68"/>
-    <w:lsdException w:name="Medium Grid 3" w:uiPriority="69"/>
-    <w:lsdException w:name="Dark List" w:uiPriority="70"/>
-    <w:lsdException w:name="Colorful Shading" w:uiPriority="71"/>
-    <w:lsdException w:name="Colorful List" w:uiPriority="72"/>
-    <w:lsdException w:name="Colorful Grid" w:uiPriority="73"/>
-    <w:lsdException w:name="Light Shading Accent 1" w:uiPriority="60"/>
-    <w:lsdException w:name="Light List Accent 1" w:uiPriority="61"/>
-    <w:lsdException w:name="Light Grid Accent 1" w:uiPriority="62"/>
-    <w:lsdException w:name="Medium Shading 1 Accent 1" w:uiPriority="63"/>
-    <w:lsdException w:name="Medium Shading 2 Accent 1" w:uiPriority="64"/>
-    <w:lsdException w:name="Medium List 1 Accent 1" w:uiPriority="65"/>
-    <w:lsdException w:name="Revision" w:semiHidden="1"/>
-    <w:lsdException w:name="List Paragraph" w:uiPriority="34" w:qFormat="1"/>
-    <w:lsdException w:name="Quote" w:uiPriority="29" w:qFormat="1"/>
-    <w:lsdException w:name="Intense Quote" w:uiPriority="30" w:qFormat="1"/>
-    <w:lsdException w:name="Medium List 2 Accent 1" w:uiPriority="66"/>
-    <w:lsdException w:name="Medium Grid 1 Accent 1" w:uiPriority="67"/>
-    <w:lsdException w:name="Medium Grid 2 Accent 1" w:uiPriority="68"/>
-    <w:lsdException w:name="Medium Grid 3 Accent 1" w:uiPriority="69"/>
-    <w:lsdException w:name="Dark List Accent 1" w:uiPriority="70"/>
-    <w:lsdException w:name="Colorful Shading Accent 1" w:uiPriority="71"/>
-    <w:lsdException w:name="Colorful List Accent 1" w:uiPriority="72"/>
-    <w:lsdException w:name="Colorful Grid Accent 1" w:uiPriority="73"/>
-    <w:lsdException w:name="Light Shading Accent 2" w:uiPriority="60"/>
-    <w:lsdException w:name="Light List Accent 2" w:uiPriority="61"/>
-    <w:lsdException w:name="Light Grid Accent 2" w:uiPriority="62"/>
-    <w:lsdException w:name="Medium Shading 1 Accent 2" w:uiPriority="63"/>
-    <w:lsdException w:name="Medium Shading 2 Accent 2" w:uiPriority="64"/>
-    <w:lsdException w:name="Medium List 1 Accent 2" w:uiPriority="65"/>
-    <w:lsdException w:name="Medium List 2 Accent 2" w:uiPriority="66"/>
-    <w:lsdException w:name="Medium Grid 1 Accent 2" w:uiPriority="67"/>
-    <w:lsdException w:name="Medium Grid 2 Accent 2" w:uiPriority="68"/>
-    <w:lsdException w:name="Medium Grid 3 Accent 2" w:uiPriority="69"/>
-    <w:lsdException w:name="Dark List Accent 2" w:uiPriority="70"/>
-    <w:lsdException w:name="Colorful Shading Accent 2" w:uiPriority="71"/>
-    <w:lsdException w:name="Colorful List Accent 2" w:uiPriority="72"/>
-    <w:lsdException w:name="Colorful Grid Accent 2" w:uiPriority="73"/>
-    <w:lsdException w:name="Light Shading Accent 3" w:uiPriority="60"/>
-    <w:lsdException w:name="Light List Accent 3" w:uiPriority="61"/>
-    <w:lsdException w:name="Light Grid Accent 3" w:uiPriority="62"/>
-    <w:lsdException w:name="Medium Shading 1 Accent 3" w:uiPriority="63"/>
-    <w:lsdException w:name="Medium Shading 2 Accent 3" w:uiPriority="64"/>
-    <w:lsdException w:name="Medium List 1 Accent 3" w:uiPriority="65"/>
-    <w:lsdException w:name="Medium List 2 Accent 3" w:uiPriority="66"/>
-    <w:lsdException w:name="Medium Grid 1 Accent 3" w:uiPriority="67"/>
-    <w:lsdException w:name="Medium Grid 2 Accent 3" w:uiPriority="68"/>
-    <w:lsdException w:name="Medium Grid 3 Accent 3" w:uiPriority="69"/>
-    <w:lsdException w:name="Dark List Accent 3" w:uiPriority="70"/>
-    <w:lsdException w:name="Colorful Shading Accent 3" w:uiPriority="71"/>
-    <w:lsdException w:name="Colorful List Accent 3" w:uiPriority="72"/>
-    <w:lsdException w:name="Colorful Grid Accent 3" w:uiPriority="73"/>
-    <w:lsdException w:name="Light Shading Accent 4" w:uiPriority="60"/>
-    <w:lsdException w:name="Light List Accent 4" w:uiPriority="61"/>
-    <w:lsdException w:name="Light Grid Accent 4" w:uiPriority="62"/>
-    <w:lsdException w:name="Medium Shading 1 Accent 4" w:uiPriority="63"/>
-    <w:lsdException w:name="Medium Shading 2 Accent 4" w:uiPriority="64"/>
-    <w:lsdException w:name="Medium List 1 Accent 4" w:uiPriority="65"/>
-    <w:lsdException w:name="Medium List 2 Accent 4" w:uiPriority="66"/>
-    <w:lsdException w:name="Medium Grid 1 Accent 4" w:uiPriority="67"/>
-    <w:lsdException w:name="Medium Grid 2 Accent 4" w:uiPriority="68"/>
-    <w:lsdException w:name="Medium Grid 3 Accent 4" w:uiPriority="69"/>
-    <w:lsdException w:name="Dark List Accent 4" w:uiPriority="70"/>
-    <w:lsdException w:name="Colorful Shading Accent 4" w:uiPriority="71"/>
-    <w:lsdException w:name="Colorful List Accent 4" w:uiPriority="72"/>
-    <w:lsdException w:name="Colorful Grid Accent 4" w:uiPriority="73"/>
-    <w:lsdException w:name="Light Shading Accent 5" w:uiPriority="60"/>
-    <w:lsdException w:name="Light List Accent 5" w:uiPriority="61"/>
-    <w:lsdException w:name="Light Grid Accent 5" w:uiPriority="62"/>
-    <w:lsdException w:name="Medium Shading 1 Accent 5" w:uiPriority="63"/>
-    <w:lsdException w:name="Medium Shading 2 Accent 5" w:uiPriority="64"/>
-    <w:lsdException w:name="Medium List 1 Accent 5" w:uiPriority="65"/>
-    <w:lsdException w:name="Medium List 2 Accent 5" w:uiPriority="66"/>
-    <w:lsdException w:name="Medium Grid 1 Accent 5" w:uiPriority="67"/>
-    <w:lsdException w:name="Medium Grid 2 Accent 5" w:uiPriority="68"/>
-    <w:lsdException w:name="Medium Grid 3 Accent 5" w:uiPriority="69"/>
-    <w:lsdException w:name="Dark List Accent 5" w:uiPriority="70"/>
-    <w:lsdException w:name="Colorful Shading Accent 5" w:uiPriority="71"/>
-    <w:lsdException w:name="Colorful List Accent 5" w:uiPriority="72"/>
-    <w:lsdException w:name="Colorful Grid Accent 5" w:uiPriority="73"/>
-    <w:lsdException w:name="Light Shading Accent 6" w:uiPriority="60"/>
-    <w:lsdException w:name="Light List Accent 6" w:uiPriority="61"/>
-    <w:lsdException w:name="Light Grid Accent 6" w:uiPriority="62"/>
-    <w:lsdException w:name="Medium Shading 1 Accent 6" w:uiPriority="63"/>
-    <w:lsdException w:name="Medium Shading 2 Accent 6" w:uiPriority="64"/>
-    <w:lsdException w:name="Medium List 1 Accent 6" w:uiPriority="65"/>
-    <w:lsdException w:name="Medium List 2 Accent 6" w:uiPriority="66"/>
-    <w:lsdException w:name="Medium Grid 1 Accent 6" w:uiPriority="67"/>
-    <w:lsdException w:name="Medium Grid 2 Accent 6" w:uiPriority="68"/>
-    <w:lsdException w:name="Medium Grid 3 Accent 6" w:uiPriority="69"/>
-    <w:lsdException w:name="Dark List Accent 6" w:uiPriority="70"/>
-    <w:lsdException w:name="Colorful Shading Accent 6" w:uiPriority="71"/>
-    <w:lsdException w:name="Colorful List Accent 6" w:uiPriority="72"/>
-    <w:lsdException w:name="Colorful Grid Accent 6" w:uiPriority="73"/>
-    <w:lsdException w:name="Subtle Emphasis" w:uiPriority="19" w:qFormat="1"/>
-    <w:lsdException w:name="Intense Emphasis" w:uiPriority="21" w:qFormat="1"/>
-    <w:lsdException w:name="Subtle Reference" w:uiPriority="31" w:qFormat="1"/>
-    <w:lsdException w:name="Intense Reference" w:uiPriority="32" w:qFormat="1"/>
-    <w:lsdException w:name="Book Title" w:uiPriority="33" w:qFormat="1"/>
-    <w:lsdException w:name="Bibliography" w:semiHidden="1" w:uiPriority="37" w:unhideWhenUsed="1"/>
-    <w:lsdException w:name="TOC Heading" w:semiHidden="1" w:uiPriority="39" w:unhideWhenUsed="1" w:qFormat="1"/>
-    <w:lsdException w:name="Plain Table 1" w:uiPriority="41"/>
-    <w:lsdException w:name="Plain Table 2" w:uiPriority="42"/>
-    <w:lsdException w:name="Plain Table 3" w:uiPriority="43"/>
-    <w:lsdException w:name="Plain Table 4" w:uiPriority="44"/>
-    <w:lsdException w:name="Plain Table 5" w:uiPriority="45"/>
-    <w:lsdException w:name="Grid Table Light" w:uiPriority="40"/>
-    <w:lsdException w:name="Grid Table 1 Light" w:uiPriority="46"/>
-    <w:lsdException w:name="Grid Table 2" w:uiPriority="47"/>
-    <w:lsdException w:name="Grid Table 3" w:uiPriority="48"/>
-    <w:lsdException w:name="Grid Table 4" w:uiPriority="49"/>
-    <w:lsdException w:name="Grid Table 5 Dark" w:uiPriority="50"/>
-    <w:lsdException w:name="Grid Table 6 Colorful" w:uiPriority="51"/>
-    <w:lsdException w:name="Grid Table 7 Colorful" w:uiPriority="52"/>
-    <w:lsdException w:name="Grid Table 1 Light Accent 1" w:uiPriority="46"/>
-    <w:lsdException w:name="Grid Table 2 Accent 1" w:uiPriority="47"/>
-    <w:lsdException w:name="Grid Table 3 Accent 1" w:uiPriority="48"/>
-    <w:lsdException w:name="Grid Table 4 Accent 1" w:uiPriority="49"/>
-    <w:lsdException w:name="Grid Table 5 Dark Accent 1" w:uiPriority="50"/>
-    <w:lsdException w:name="Grid Table 6 Colorful Accent 1" w:uiPriority="51"/>
-    <w:lsdException w:name="Grid Table 7 Colorful Accent 1" w:uiPriority="52"/>
-    <w:lsdException w:name="Grid Table 1 Light Accent 2" w:uiPriority="46"/>
-    <w:lsdException w:name="Grid Table 2 Accent 2" w:uiPriority="47"/>
-    <w:lsdException w:name="Grid Table 3 Accent 2" w:uiPriority="48"/>
-    <w:lsdException w:name="Grid Table 4 Accent 2" w:uiPriority="49"/>
-    <w:lsdException w:name="Grid Table 5 Dark Accent 2" w:uiPriority="50"/>
-    <w:lsdException w:name="Grid Table 6 Colorful Accent 2" w:uiPriority="51"/>
-    <w:lsdException w:name="Grid Table 7 Colorful Accent 2" w:uiPriority="52"/>
-    <w:lsdException w:name="Grid Table 1 Light Accent 3" w:uiPriority="46"/>
-    <w:lsdException w:name="Grid Table 2 Accent 3" w:uiPriority="47"/>
-    <w:lsdException w:name="Grid Table 3 Accent 3" w:uiPriority="48"/>
-    <w:lsdException w:name="Grid Table 4 Accent 3" w:uiPriority="49"/>
-    <w:lsdException w:name="Grid Table 5 Dark Accent 3" w:uiPriority="50"/>
-    <w:lsdException w:name="Grid Table 6 Colorful Accent 3" w:uiPriority="51"/>
-    <w:lsdException w:name="Grid Table 7 Colorful Accent 3" w:uiPriority="52"/>
-    <w:lsdException w:name="Grid Table 1 Light Accent 4" w:uiPriority="46"/>
-    <w:lsdException w:name="Grid Table 2 Accent 4" w:uiPriority="47"/>
-    <w:lsdException w:name="Grid Table 3 Accent 4" w:uiPriority="48"/>
-    <w:lsdException w:name="Grid Table 4 Accent 4" w:uiPriority="49"/>
-    <w:lsdException w:name="Grid Table 5 Dark Accent 4" w:uiPriority="50"/>
-    <w:lsdException w:name="Grid Table 6 Colorful Accent 4" w:uiPriority="51"/>
-    <w:lsdException w:name="Grid Table 7 Colorful Accent 4" w:uiPriority="52"/>
-    <w:lsdException w:name="Grid Table 1 Light Accent 5" w:uiPriority="46"/>
-    <w:lsdException w:name="Grid Table 2 Accent 5" w:uiPriority="47"/>
-    <w:lsdException w:name="Grid Table 3 Accent 5" w:uiPriority="48"/>
-    <w:lsdException w:name="Grid Table 4 Accent 5" w:uiPriority="49"/>
-    <w:lsdException w:name="Grid Table 5 Dark Accent 5" w:uiPriority="50"/>
-    <w:lsdException w:name="Grid Table 6 Colorful Accent 5" w:uiPriority="51"/>
-    <w:lsdException w:name="Grid Table 7 Colorful Accent 5" w:uiPriority="52"/>
-    <w:lsdException w:name="Grid Table 1 Light Accent 6" w:uiPriority="46"/>
-    <w:lsdException w:name="Grid Table 2 Accent 6" w:uiPriority="47"/>
-    <w:lsdException w:name="Grid Table 3 Accent 6" w:uiPriority="48"/>
-    <w:lsdException w:name="Grid Table 4 Accent 6" w:uiPriority="49"/>
-    <w:lsdException w:name="Grid Table 5 Dark Accent 6" w:uiPriority="50"/>
-    <w:lsdException w:name="Grid Table 6 Colorful Accent 6" w:uiPriority="51"/>
-    <w:lsdException w:name="Grid Table 7 Colorful Accent 6" w:uiPriority="52"/>
-    <w:lsdException w:name="List Table 1 Light" w:uiPriority="46"/>
-    <w:lsdException w:name="List Table 2" w:uiPriority="47"/>
-    <w:lsdException w:name="List Table 3" w:uiPriority="48"/>
-    <w:lsdException w:name="List Table 4" w:uiPriority="49"/>
-    <w:lsdException w:name="List Table 5 Dark" w:uiPriority="50"/>
-    <w:lsdException w:name="List Table 6 Colorful" w:uiPriority="51"/>
-    <w:lsdException w:name="List Table 7 Colorful" w:uiPriority="52"/>
-    <w:lsdException w:name="List Table 1 Light Accent 1" w:uiPriority="46"/>
-    <w:lsdException w:name="List Table 2 Accent 1" w:uiPriority="47"/>
-    <w:lsdException w:name="List Table 3 Accent 1" w:uiPriority="48"/>
-    <w:lsdException w:name="List Table 4 Accent 1" w:uiPriority="49"/>
-    <w:lsdException w:name="List Table 5 Dark Accent 1" w:uiPriority="50"/>
-    <w:lsdException w:name="List Table 6 Colorful Accent 1" w:uiPriority="51"/>
-    <w:lsdException w:name="List Table 7 Colorful Accent 1" w:uiPriority="52"/>
-    <w:lsdException w:name="List Table 1 Light Accent 2" w:uiPriority="46"/>
-    <w:lsdException w:name="List Table 2 Accent 2" w:uiPriority="47"/>
-    <w:lsdException w:name="List Table 3 Accent 2" w:uiPriority="48"/>
-    <w:lsdException w:name="List Table 4 Accent 2" w:uiPriority="49"/>
-    <w:lsdException w:name="List Table 5 Dark Accent 2" w:uiPriority="50"/>
-    <w:lsdException w:name="List Table 6 Colorful Accent 2" w:uiPriority="51"/>
-    <w:lsdException w:name="List Table 7 Colorful Accent 2" w:uiPriority="52"/>
-    <w:lsdException w:name="List Table 1 Light Accent 3" w:uiPriority="46"/>
-    <w:lsdException w:name="List Table 2 Accent 3" w:uiPriority="47"/>
-    <w:lsdException w:name="List Table 3 Accent 3" w:uiPriority="48"/>
-    <w:lsdException w:name="List Table 4 Accent 3" w:uiPriority="49"/>
-    <w:lsdException w:name="List Table 5 Dark Accent 3" w:uiPriority="50"/>
-    <w:lsdException w:name="List Table 6 Colorful Accent 3" w:uiPriority="51"/>
-    <w:lsdException w:name="List Table 7 Colorful Accent 3" w:uiPriority="52"/>
-    <w:lsdException w:name="List Table 1 Light Accent 4" w:uiPriority="46"/>
-    <w:lsdException w:name="List Table 2 Accent 4" w:uiPriority="47"/>
-    <w:lsdException w:name="List Table 3 Accent 4" w:uiPriority="48"/>
-    <w:lsdException w:name="List Table 4 Accent 4" w:uiPriority="49"/>
-    <w:lsdException w:name="List Table 5 Dark Accent 4" w:uiPriority="50"/>
-    <w:lsdException w:name="List Table 6 Colorful Accent 4" w:uiPriority="51"/>
-    <w:lsdException w:name="List Table 7 Colorful Accent 4" w:uiPriority="52"/>
-    <w:lsdException w:name="List Table 1 Light Accent 5" w:uiPriority="46"/>
-    <w:lsdException w:name="List Table 2 Accent 5" w:uiPriority="47"/>
-    <w:lsdException w:name="List Table 3 Accent 5" w:uiPriority="48"/>
-    <w:lsdException w:name="List Table 4 Accent 5" w:uiPriority="49"/>
-    <w:lsdException w:name="List Table 5 Dark Accent 5" w:uiPriority="50"/>
-    <w:lsdException w:name="List Table 6 Colorful Accent 5" w:uiPriority="51"/>
-    <w:lsdException w:name="List Table 7 Colorful Accent 5" w:uiPriority="52"/>
-    <w:lsdException w:name="List Table 1 Light Accent 6" w:uiPriority="46"/>
-    <w:lsdException w:name="List Table 2 Accent 6" w:uiPriority="47"/>
-    <w:lsdException w:name="List Table 3 Accent 6" w:uiPriority="48"/>
-    <w:lsdException w:name="List Table 4 Accent 6" w:uiPriority="49"/>
-    <w:lsdException w:name="List Table 5 Dark Accent 6" w:uiPriority="50"/>
-    <w:lsdException w:name="List Table 6 Colorful Accent 6" w:uiPriority="51"/>
-    <w:lsdException w:name="List Table 7 Colorful Accent 6" w:uiPriority="52"/>
+  <w:latentStyles w:defLockedState="0" w:defUIPriority="99" w:defSemiHidden="1" w:defUnhideWhenUsed="1" w:defQFormat="0" w:count="267">
+    <w:lsdException w:name="Normal" w:semiHidden="0" w:uiPriority="0" w:unhideWhenUsed="0" w:qFormat="1"/>
+    <w:lsdException w:name="heading 1" w:semiHidden="0" w:uiPriority="9" w:unhideWhenUsed="0" w:qFormat="1"/>
+    <w:lsdException w:name="heading 2" w:uiPriority="9" w:qFormat="1"/>
+    <w:lsdException w:name="heading 3" w:uiPriority="9" w:qFormat="1"/>
+    <w:lsdException w:name="heading 4" w:uiPriority="9" w:qFormat="1"/>
+    <w:lsdException w:name="heading 5" w:uiPriority="9" w:qFormat="1"/>
+    <w:lsdException w:name="heading 6" w:uiPriority="9" w:qFormat="1"/>
+    <w:lsdException w:name="heading 7" w:uiPriority="9" w:qFormat="1"/>
+    <w:lsdException w:name="heading 8" w:uiPriority="9" w:qFormat="1"/>
+    <w:lsdException w:name="heading 9" w:uiPriority="9" w:qFormat="1"/>
+    <w:lsdException w:name="toc 1" w:uiPriority="39"/>
+    <w:lsdException w:name="toc 2" w:uiPriority="39"/>
+    <w:lsdException w:name="toc 3" w:uiPriority="39"/>
+    <w:lsdException w:name="toc 4" w:uiPriority="39"/>
+    <w:lsdException w:name="toc 5" w:uiPriority="39"/>
+    <w:lsdException w:name="toc 6" w:uiPriority="39"/>
+    <w:lsdException w:name="toc 7" w:uiPriority="39"/>
+    <w:lsdException w:name="toc 8" w:uiPriority="39"/>
+    <w:lsdException w:name="toc 9" w:uiPriority="39"/>
+    <w:lsdException w:name="caption" w:uiPriority="35" w:qFormat="1"/>
+    <w:lsdException w:name="Title" w:semiHidden="0" w:uiPriority="10" w:unhideWhenUsed="0" w:qFormat="1"/>
+    <w:lsdException w:name="Default Paragraph Font" w:uiPriority="1"/>
+    <w:lsdException w:name="Subtitle" w:semiHidden="0" w:uiPriority="11" w:unhideWhenUsed="0" w:qFormat="1"/>
+    <w:lsdException w:name="Strong" w:semiHidden="0" w:uiPriority="22" w:unhideWhenUsed="0" w:qFormat="1"/>
+    <w:lsdException w:name="Emphasis" w:semiHidden="0" w:uiPriority="20" w:unhideWhenUsed="0" w:qFormat="1"/>
+    <w:lsdException w:name="Table Grid" w:semiHidden="0" w:uiPriority="39" w:unhideWhenUsed="0"/>
+    <w:lsdException w:name="Placeholder Text" w:unhideWhenUsed="0"/>
+    <w:lsdException w:name="No Spacing" w:semiHidden="0" w:uiPriority="1" w:unhideWhenUsed="0" w:qFormat="1"/>
+    <w:lsdException w:name="Light Shading" w:semiHidden="0" w:uiPriority="60" w:unhideWhenUsed="0"/>
+    <w:lsdException w:name="Light List" w:semiHidden="0" w:uiPriority="61" w:unhideWhenUsed="0"/>
+    <w:lsdException w:name="Light Grid" w:semiHidden="0" w:uiPriority="62" w:unhideWhenUsed="0"/>
+    <w:lsdException w:name="Medium Shading 1" w:semiHidden="0" w:uiPriority="63" w:unhideWhenUsed="0"/>
+    <w:lsdException w:name="Medium Shading 2" w:semiHidden="0" w:uiPriority="64" w:unhideWhenUsed="0"/>
+    <w:lsdException w:name="Medium List 1" w:semiHidden="0" w:uiPriority="65" w:unhideWhenUsed="0"/>
+    <w:lsdException w:name="Medium List 2" w:semiHidden="0" w:uiPriority="66" w:unhideWhenUsed="0"/>
+    <w:lsdException w:name="Medium Grid 1" w:semiHidden="0" w:uiPriority="67" w:unhideWhenUsed="0"/>
+    <w:lsdException w:name="Medium Grid 2" w:semiHidden="0" w:uiPriority="68" w:unhideWhenUsed="0"/>
+    <w:lsdException w:name="Medium Grid 3" w:semiHidden="0" w:uiPriority="69" w:unhideWhenUsed="0"/>
+    <w:lsdException w:name="Dark List" w:semiHidden="0" w:uiPriority="70" w:unhideWhenUsed="0"/>
+    <w:lsdException w:name="Colorful Shading" w:semiHidden="0" w:uiPriority="71" w:unhideWhenUsed="0"/>
+    <w:lsdException w:name="Colorful List" w:semiHidden="0" w:uiPriority="72" w:unhideWhenUsed="0"/>
+    <w:lsdException w:name="Colorful Grid" w:semiHidden="0" w:uiPriority="73" w:unhideWhenUsed="0"/>
+    <w:lsdException w:name="Light Shading Accent 1" w:semiHidden="0" w:uiPriority="60" w:unhideWhenUsed="0"/>
+    <w:lsdException w:name="Light List Accent 1" w:semiHidden="0" w:uiPriority="61" w:unhideWhenUsed="0"/>
+    <w:lsdException w:name="Light Grid Accent 1" w:semiHidden="0" w:uiPriority="62" w:unhideWhenUsed="0"/>
+    <w:lsdException w:name="Medium Shading 1 Accent 1" w:semiHidden="0" w:uiPriority="63" w:unhideWhenUsed="0"/>
+    <w:lsdException w:name="Medium Shading 2 Accent 1" w:semiHidden="0" w:uiPriority="64" w:unhideWhenUsed="0"/>
+    <w:lsdException w:name="Medium List 1 Accent 1" w:semiHidden="0" w:uiPriority="65" w:unhideWhenUsed="0"/>
+    <w:lsdException w:name="Revision" w:unhideWhenUsed="0"/>
+    <w:lsdException w:name="List Paragraph" w:semiHidden="0" w:uiPriority="34" w:unhideWhenUsed="0" w:qFormat="1"/>
+    <w:lsdException w:name="Quote" w:semiHidden="0" w:uiPriority="29" w:unhideWhenUsed="0" w:qFormat="1"/>
+    <w:lsdException w:name="Intense Quote" w:semiHidden="0" w:uiPriority="30" w:unhideWhenUsed="0" w:qFormat="1"/>
+    <w:lsdException w:name="Medium List 2 Accent 1" w:semiHidden="0" w:uiPriority="66" w:unhideWhenUsed="0"/>
+    <w:lsdException w:name="Medium Grid 1 Accent 1" w:semiHidden="0" w:uiPriority="67" w:unhideWhenUsed="0"/>
+    <w:lsdException w:name="Medium Grid 2 Accent 1" w:semiHidden="0" w:uiPriority="68" w:unhideWhenUsed="0"/>
+    <w:lsdException w:name="Medium Grid 3 Accent 1" w:semiHidden="0" w:uiPriority="69" w:unhideWhenUsed="0"/>
+    <w:lsdException w:name="Dark List Accent 1" w:semiHidden="0" w:uiPriority="70" w:unhideWhenUsed="0"/>
+    <w:lsdException w:name="Colorful Shading Accent 1" w:semiHidden="0" w:uiPriority="71" w:unhideWhenUsed="0"/>
+    <w:lsdException w:name="Colorful List Accent 1" w:semiHidden="0" w:uiPriority="72" w:unhideWhenUsed="0"/>
+    <w:lsdException w:name="Colorful Grid Accent 1" w:semiHidden="0" w:uiPriority="73" w:unhideWhenUsed="0"/>
+    <w:lsdException w:name="Light Shading Accent 2" w:semiHidden="0" w:uiPriority="60" w:unhideWhenUsed="0"/>
+    <w:lsdException w:name="Light List Accent 2" w:semiHidden="0" w:uiPriority="61" w:unhideWhenUsed="0"/>
+    <w:lsdException w:name="Light Grid Accent 2" w:semiHidden="0" w:uiPriority="62" w:unhideWhenUsed="0"/>
+    <w:lsdException w:name="Medium Shading 1 Accent 2" w:semiHidden="0" w:uiPriority="63" w:unhideWhenUsed="0"/>
+    <w:lsdException w:name="Medium Shading 2 Accent 2" w:semiHidden="0" w:uiPriority="64" w:unhideWhenUsed="0"/>
+    <w:lsdException w:name="Medium List 1 Accent 2" w:semiHidden="0" w:uiPriority="65" w:unhideWhenUsed="0"/>
+    <w:lsdException w:name="Medium List 2 Accent 2" w:semiHidden="0" w:uiPriority="66" w:unhideWhenUsed="0"/>
+    <w:lsdException w:name="Medium Grid 1 Accent 2" w:semiHidden="0" w:uiPriority="67" w:unhideWhenUsed="0"/>
+    <w:lsdException w:name="Medium Grid 2 Accent 2" w:semiHidden="0" w:uiPriority="68" w:unhideWhenUsed="0"/>
+    <w:lsdException w:name="Medium Grid 3 Accent 2" w:semiHidden="0" w:uiPriority="69" w:unhideWhenUsed="0"/>
+    <w:lsdException w:name="Dark List Accent 2" w:semiHidden="0" w:uiPriority="70" w:unhideWhenUsed="0"/>
+    <w:lsdException w:name="Colorful Shading Accent 2" w:semiHidden="0" w:uiPriority="71" w:unhideWhenUsed="0"/>
+    <w:lsdException w:name="Colorful List Accent 2" w:semiHidden="0" w:uiPriority="72" w:unhideWhenUsed="0"/>
+    <w:lsdException w:name="Colorful Grid Accent 2" w:semiHidden="0" w:uiPriority="73" w:unhideWhenUsed="0"/>
+    <w:lsdException w:name="Light Shading Accent 3" w:semiHidden="0" w:uiPriority="60" w:unhideWhenUsed="0"/>
+    <w:lsdException w:name="Light List Accent 3" w:semiHidden="0" w:uiPriority="61" w:unhideWhenUsed="0"/>
+    <w:lsdException w:name="Light Grid Accent 3" w:semiHidden="0" w:uiPriority="62" w:unhideWhenUsed="0"/>
+    <w:lsdException w:name="Medium Shading 1 Accent 3" w:semiHidden="0" w:uiPriority="63" w:unhideWhenUsed="0"/>
+    <w:lsdException w:name="Medium Shading 2 Accent 3" w:semiHidden="0" w:uiPriority="64" w:unhideWhenUsed="0"/>
+    <w:lsdException w:name="Medium List 1 Accent 3" w:semiHidden="0" w:uiPriority="65" w:unhideWhenUsed="0"/>
+    <w:lsdException w:name="Medium List 2 Accent 3" w:semiHidden="0" w:uiPriority="66" w:unhideWhenUsed="0"/>
+    <w:lsdException w:name="Medium Grid 1 Accent 3" w:semiHidden="0" w:uiPriority="67" w:unhideWhenUsed="0"/>
+    <w:lsdException w:name="Medium Grid 2 Accent 3" w:semiHidden="0" w:uiPriority="68" w:unhideWhenUsed="0"/>
+    <w:lsdException w:name="Medium Grid 3 Accent 3" w:semiHidden="0" w:uiPriority="69" w:unhideWhenUsed="0"/>
+    <w:lsdException w:name="Dark List Accent 3" w:semiHidden="0" w:uiPriority="70" w:unhideWhenUsed="0"/>
+    <w:lsdException w:name="Colorful Shading Accent 3" w:semiHidden="0" w:uiPriority="71" w:unhideWhenUsed="0"/>
+    <w:lsdException w:name="Colorful List Accent 3" w:semiHidden="0" w:uiPriority="72" w:unhideWhenUsed="0"/>
+    <w:lsdException w:name="Colorful Grid Accent 3" w:semiHidden="0" w:uiPriority="73" w:unhideWhenUsed="0"/>
+    <w:lsdException w:name="Light Shading Accent 4" w:semiHidden="0" w:uiPriority="60" w:unhideWhenUsed="0"/>
+    <w:lsdException w:name="Light List Accent 4" w:semiHidden="0" w:uiPriority="61" w:unhideWhenUsed="0"/>
+    <w:lsdException w:name="Light Grid Accent 4" w:semiHidden="0" w:uiPriority="62" w:unhideWhenUsed="0"/>
+    <w:lsdException w:name="Medium Shading 1 Accent 4" w:semiHidden="0" w:uiPriority="63" w:unhideWhenUsed="0"/>
+    <w:lsdException w:name="Medium Shading 2 Accent 4" w:semiHidden="0" w:uiPriority="64" w:unhideWhenUsed="0"/>
+    <w:lsdException w:name="Medium List 1 Accent 4" w:semiHidden="0" w:uiPriority="65" w:unhideWhenUsed="0"/>
+    <w:lsdException w:name="Medium List 2 Accent 4" w:semiHidden="0" w:uiPriority="66" w:unhideWhenUsed="0"/>
+    <w:lsdException w:name="Medium Grid 1 Accent 4" w:semiHidden="0" w:uiPriority="67" w:unhideWhenUsed="0"/>
+    <w:lsdException w:name="Medium Grid 2 Accent 4" w:semiHidden="0" w:uiPriority="68" w:unhideWhenUsed="0"/>
+    <w:lsdException w:name="Medium Grid 3 Accent 4" w:semiHidden="0" w:uiPriority="69" w:unhideWhenUsed="0"/>
+    <w:lsdException w:name="Dark List Accent 4" w:semiHidden="0" w:uiPriority="70" w:unhideWhenUsed="0"/>
+    <w:lsdException w:name="Colorful Shading Accent 4" w:semiHidden="0" w:uiPriority="71" w:unhideWhenUsed="0"/>
+    <w:lsdException w:name="Colorful List Accent 4" w:semiHidden="0" w:uiPriority="72" w:unhideWhenUsed="0"/>
+    <w:lsdException w:name="Colorful Grid Accent 4" w:semiHidden="0" w:uiPriority="73" w:unhideWhenUsed="0"/>
+    <w:lsdException w:name="Light Shading Accent 5" w:semiHidden="0" w:uiPriority="60" w:unhideWhenUsed="0"/>
+    <w:lsdException w:name="Light List Accent 5" w:semiHidden="0" w:uiPriority="61" w:unhideWhenUsed="0"/>
+    <w:lsdException w:name="Light Grid Accent 5" w:semiHidden="0" w:uiPriority="62" w:unhideWhenUsed="0"/>
+    <w:lsdException w:name="Medium Shading 1 Accent 5" w:semiHidden="0" w:uiPriority="63" w:unhideWhenUsed="0"/>
+    <w:lsdException w:name="Medium Shading 2 Accent 5" w:semiHidden="0" w:uiPriority="64" w:unhideWhenUsed="0"/>
+    <w:lsdException w:name="Medium List 1 Accent 5" w:semiHidden="0" w:uiPriority="65" w:unhideWhenUsed="0"/>
+    <w:lsdException w:name="Medium List 2 Accent 5" w:semiHidden="0" w:uiPriority="66" w:unhideWhenUsed="0"/>
+    <w:lsdException w:name="Medium Grid 1 Accent 5" w:semiHidden="0" w:uiPriority="67" w:unhideWhenUsed="0"/>
+    <w:lsdException w:name="Medium Grid 2 Accent 5" w:semiHidden="0" w:uiPriority="68" w:unhideWhenUsed="0"/>
+    <w:lsdException w:name="Medium Grid 3 Accent 5" w:semiHidden="0" w:uiPriority="69" w:unhideWhenUsed="0"/>
+    <w:lsdException w:name="Dark List Accent 5" w:semiHidden="0" w:uiPriority="70" w:unhideWhenUsed="0"/>
+    <w:lsdException w:name="Colorful Shading Accent 5" w:semiHidden="0" w:uiPriority="71" w:unhideWhenUsed="0"/>
+    <w:lsdException w:name="Colorful List Accent 5" w:semiHidden="0" w:uiPriority="72" w:unhideWhenUsed="0"/>
+    <w:lsdException w:name="Colorful Grid Accent 5" w:semiHidden="0" w:uiPriority="73" w:unhideWhenUsed="0"/>
+    <w:lsdException w:name="Light Shading Accent 6" w:semiHidden="0" w:uiPriority="60" w:unhideWhenUsed="0"/>
+    <w:lsdException w:name="Light List Accent 6" w:semiHidden="0" w:uiPriority="61" w:unhideWhenUsed="0"/>
+    <w:lsdException w:name="Light Grid Accent 6" w:semiHidden="0" w:uiPriority="62" w:unhideWhenUsed="0"/>
+    <w:lsdException w:name="Medium Shading 1 Accent 6" w:semiHidden="0" w:uiPriority="63" w:unhideWhenUsed="0"/>
+    <w:lsdException w:name="Medium Shading 2 Accent 6" w:semiHidden="0" w:uiPriority="64" w:unhideWhenUsed="0"/>
+    <w:lsdException w:name="Medium List 1 Accent 6" w:semiHidden="0" w:uiPriority="65" w:unhideWhenUsed="0"/>
+    <w:lsdException w:name="Medium List 2 Accent 6" w:semiHidden="0" w:uiPriority="66" w:unhideWhenUsed="0"/>
+    <w:lsdException w:name="Medium Grid 1 Accent 6" w:semiHidden="0" w:uiPriority="67" w:unhideWhenUsed="0"/>
+    <w:lsdException w:name="Medium Grid 2 Accent 6" w:semiHidden="0" w:uiPriority="68" w:unhideWhenUsed="0"/>
+    <w:lsdException w:name="Medium Grid 3 Accent 6" w:semiHidden="0" w:uiPriority="69" w:unhideWhenUsed="0"/>
+    <w:lsdException w:name="Dark List Accent 6" w:semiHidden="0" w:uiPriority="70" w:unhideWhenUsed="0"/>
+    <w:lsdException w:name="Colorful Shading Accent 6" w:semiHidden="0" w:uiPriority="71" w:unhideWhenUsed="0"/>
+    <w:lsdException w:name="Colorful List Accent 6" w:semiHidden="0" w:uiPriority="72" w:unhideWhenUsed="0"/>
+    <w:lsdException w:name="Colorful Grid Accent 6" w:semiHidden="0" w:uiPriority="73" w:unhideWhenUsed="0"/>
+    <w:lsdException w:name="Subtle Emphasis" w:semiHidden="0" w:uiPriority="19" w:unhideWhenUsed="0" w:qFormat="1"/>
+    <w:lsdException w:name="Intense Emphasis" w:semiHidden="0" w:uiPriority="21" w:unhideWhenUsed="0" w:qFormat="1"/>
+    <w:lsdException w:name="Subtle Reference" w:semiHidden="0" w:uiPriority="31" w:unhideWhenUsed="0" w:qFormat="1"/>
+    <w:lsdException w:name="Intense Reference" w:semiHidden="0" w:uiPriority="32" w:unhideWhenUsed="0" w:qFormat="1"/>
+    <w:lsdException w:name="Book Title" w:semiHidden="0" w:uiPriority="33" w:unhideWhenUsed="0" w:qFormat="1"/>
+    <w:lsdException w:name="Bibliography" w:uiPriority="37"/>
+    <w:lsdException w:name="TOC Heading" w:uiPriority="39" w:qFormat="1"/>
   </w:latentStyles>
   <w:style w:type="paragraph" w:default="1" w:styleId="Normal">
     <w:name w:val="Normal"/>
@@ -5025,7 +4867,6 @@
   <w:style w:type="character" w:default="1" w:styleId="DefaultParagraphFont">
     <w:name w:val="Default Paragraph Font"/>
     <w:uiPriority w:val="1"/>
-    <w:semiHidden/>
     <w:unhideWhenUsed/>
   </w:style>
   <w:style w:type="table" w:default="1" w:styleId="TableNormal">
@@ -5033,6 +4874,7 @@
     <w:uiPriority w:val="99"/>
     <w:semiHidden/>
     <w:unhideWhenUsed/>
+    <w:qFormat/>
     <w:tblPr>
       <w:tblInd w:w="0" w:type="dxa"/>
       <w:tblCellMar>
@@ -5256,602 +5098,103 @@
       <w:szCs w:val="56"/>
     </w:rPr>
   </w:style>
-</w:styles>
-</file>
-
-<file path=word/glossary/document.xml><?xml version="1.0" encoding="utf-8"?>
-<w:glossaryDocument xmlns:wpc="http://schemas.microsoft.com/office/word/2010/wordprocessingCanvas" xmlns:cx="http://schemas.microsoft.com/office/drawing/2014/chartex" xmlns:cx1="http://schemas.microsoft.com/office/drawing/2015/9/8/chartex" xmlns:mc="http://schemas.openxmlformats.org/markup-compatibility/2006" xmlns:o="urn:schemas-microsoft-com:office:office" xmlns:r="http://schemas.openxmlformats.org/officeDocument/2006/relationships" xmlns:m="http://schemas.openxmlformats.org/officeDocument/2006/math" xmlns:v="urn:schemas-microsoft-com:vml" xmlns:wp14="http://schemas.microsoft.com/office/word/2010/wordprocessingDrawing" xmlns:wp="http://schemas.openxmlformats.org/drawingml/2006/wordprocessingDrawing" xmlns:w10="urn:schemas-microsoft-com:office:word" xmlns:w="http://schemas.openxmlformats.org/wordprocessingml/2006/main" xmlns:w14="http://schemas.microsoft.com/office/word/2010/wordml" xmlns:w15="http://schemas.microsoft.com/office/word/2012/wordml" xmlns:w16se="http://schemas.microsoft.com/office/word/2015/wordml/symex" xmlns:wpg="http://schemas.microsoft.com/office/word/2010/wordprocessingGroup" xmlns:wpi="http://schemas.microsoft.com/office/word/2010/wordprocessingInk" xmlns:wne="http://schemas.microsoft.com/office/word/2006/wordml" xmlns:wps="http://schemas.microsoft.com/office/word/2010/wordprocessingShape" mc:Ignorable="w14 w15 w16se wp14"/>
-</file>
-
-<file path=word/glossary/fontTable.xml><?xml version="1.0" encoding="utf-8"?>
-<w:fonts xmlns:mc="http://schemas.openxmlformats.org/markup-compatibility/2006" xmlns:r="http://schemas.openxmlformats.org/officeDocument/2006/relationships" xmlns:w="http://schemas.openxmlformats.org/wordprocessingml/2006/main" xmlns:w14="http://schemas.microsoft.com/office/word/2010/wordml" xmlns:w15="http://schemas.microsoft.com/office/word/2012/wordml" xmlns:w16se="http://schemas.microsoft.com/office/word/2015/wordml/symex" mc:Ignorable="w14 w15 w16se">
-  <w:font w:name="Calibri">
-    <w:panose1 w:val="020F0502020204030204"/>
-    <w:charset w:val="00"/>
-    <w:family w:val="swiss"/>
-    <w:pitch w:val="variable"/>
-    <w:sig w:usb0="E0002AFF" w:usb1="4000ACFF" w:usb2="00000001" w:usb3="00000000" w:csb0="000001FF" w:csb1="00000000"/>
-  </w:font>
-  <w:font w:name="Times New Roman">
-    <w:panose1 w:val="02020603050405020304"/>
-    <w:charset w:val="00"/>
-    <w:family w:val="roman"/>
-    <w:pitch w:val="variable"/>
-    <w:sig w:usb0="E0002AFF" w:usb1="C0007843" w:usb2="00000009" w:usb3="00000000" w:csb0="000001FF" w:csb1="00000000"/>
-  </w:font>
-  <w:font w:name="Calibri Light">
-    <w:panose1 w:val="020F0302020204030204"/>
-    <w:charset w:val="00"/>
-    <w:family w:val="swiss"/>
-    <w:pitch w:val="variable"/>
-    <w:sig w:usb0="A0002AEF" w:usb1="4000207B" w:usb2="00000000" w:usb3="00000000" w:csb0="000001FF" w:csb1="00000000"/>
-  </w:font>
-</w:fonts>
-</file>
-
-<file path=word/glossary/settings.xml><?xml version="1.0" encoding="utf-8"?>
-<w:settings xmlns:mc="http://schemas.openxmlformats.org/markup-compatibility/2006" xmlns:o="urn:schemas-microsoft-com:office:office" xmlns:r="http://schemas.openxmlformats.org/officeDocument/2006/relationships" xmlns:m="http://schemas.openxmlformats.org/officeDocument/2006/math" xmlns:v="urn:schemas-microsoft-com:vml" xmlns:w10="urn:schemas-microsoft-com:office:word" xmlns:w="http://schemas.openxmlformats.org/wordprocessingml/2006/main" xmlns:w14="http://schemas.microsoft.com/office/word/2010/wordml" xmlns:w15="http://schemas.microsoft.com/office/word/2012/wordml" xmlns:w16se="http://schemas.microsoft.com/office/word/2015/wordml/symex" xmlns:sl="http://schemas.openxmlformats.org/schemaLibrary/2006/main" mc:Ignorable="w14 w15 w16se">
-  <w:view w:val="normal"/>
-  <w:defaultTabStop w:val="720"/>
-  <w:characterSpacingControl w:val="doNotCompress"/>
-  <w:compat>
-    <w:useFELayout/>
-    <w:compatSetting w:name="compatibilityMode" w:uri="http://schemas.microsoft.com/office/word" w:val="15"/>
-    <w:compatSetting w:name="overrideTableStyleFontSizeAndJustification" w:uri="http://schemas.microsoft.com/office/word" w:val="1"/>
-    <w:compatSetting w:name="enableOpenTypeFeatures" w:uri="http://schemas.microsoft.com/office/word" w:val="1"/>
-    <w:compatSetting w:name="doNotFlipMirrorIndents" w:uri="http://schemas.microsoft.com/office/word" w:val="1"/>
-    <w:compatSetting w:name="differentiateMultirowTableHeaders" w:uri="http://schemas.microsoft.com/office/word" w:val="1"/>
-  </w:compat>
-  <w:rsids>
-    <w:rsidRoot w:val="00276BF7"/>
-    <w:rsid w:val="00276BF7"/>
-  </w:rsids>
-  <m:mathPr>
-    <m:mathFont m:val="Cambria Math"/>
-    <m:brkBin m:val="before"/>
-    <m:brkBinSub m:val="--"/>
-    <m:smallFrac m:val="0"/>
-    <m:dispDef/>
-    <m:lMargin m:val="0"/>
-    <m:rMargin m:val="0"/>
-    <m:defJc m:val="centerGroup"/>
-    <m:wrapIndent m:val="1440"/>
-    <m:intLim m:val="subSup"/>
-    <m:naryLim m:val="undOvr"/>
-  </m:mathPr>
-  <w:themeFontLang w:val="en-GB"/>
-  <w:clrSchemeMapping w:bg1="light1" w:t1="dark1" w:bg2="light2" w:t2="dark2" w:accent1="accent1" w:accent2="accent2" w:accent3="accent3" w:accent4="accent4" w:accent5="accent5" w:accent6="accent6" w:hyperlink="hyperlink" w:followedHyperlink="followedHyperlink"/>
-  <w:decimalSymbol w:val="."/>
-  <w:listSeparator w:val=","/>
-  <w15:chartTrackingRefBased/>
-</w:settings>
-</file>
-
-<file path=word/glossary/styles.xml><?xml version="1.0" encoding="utf-8"?>
-<w:styles xmlns:mc="http://schemas.openxmlformats.org/markup-compatibility/2006" xmlns:r="http://schemas.openxmlformats.org/officeDocument/2006/relationships" xmlns:w="http://schemas.openxmlformats.org/wordprocessingml/2006/main" xmlns:w14="http://schemas.microsoft.com/office/word/2010/wordml" xmlns:w15="http://schemas.microsoft.com/office/word/2012/wordml" xmlns:w16se="http://schemas.microsoft.com/office/word/2015/wordml/symex" mc:Ignorable="w14 w15 w16se">
-  <w:docDefaults>
-    <w:rPrDefault>
-      <w:rPr>
-        <w:rFonts w:asciiTheme="minorHAnsi" w:eastAsiaTheme="minorEastAsia" w:hAnsiTheme="minorHAnsi" w:cstheme="minorBidi"/>
-        <w:sz w:val="22"/>
-        <w:szCs w:val="22"/>
-        <w:lang w:val="en-GB" w:eastAsia="en-GB" w:bidi="ar-SA"/>
-      </w:rPr>
-    </w:rPrDefault>
-    <w:pPrDefault>
-      <w:pPr>
-        <w:spacing w:after="160" w:line="259" w:lineRule="auto"/>
-      </w:pPr>
-    </w:pPrDefault>
-  </w:docDefaults>
-  <w:latentStyles w:defLockedState="0" w:defUIPriority="99" w:defSemiHidden="0" w:defUnhideWhenUsed="0" w:defQFormat="0" w:count="371">
-    <w:lsdException w:name="Normal" w:uiPriority="0" w:qFormat="1"/>
-    <w:lsdException w:name="heading 1" w:uiPriority="9" w:qFormat="1"/>
-    <w:lsdException w:name="heading 2" w:semiHidden="1" w:uiPriority="9" w:unhideWhenUsed="1" w:qFormat="1"/>
-    <w:lsdException w:name="heading 3" w:semiHidden="1" w:uiPriority="9" w:unhideWhenUsed="1" w:qFormat="1"/>
-    <w:lsdException w:name="heading 4" w:semiHidden="1" w:uiPriority="9" w:unhideWhenUsed="1" w:qFormat="1"/>
-    <w:lsdException w:name="heading 5" w:semiHidden="1" w:uiPriority="9" w:unhideWhenUsed="1" w:qFormat="1"/>
-    <w:lsdException w:name="heading 6" w:semiHidden="1" w:uiPriority="9" w:unhideWhenUsed="1" w:qFormat="1"/>
-    <w:lsdException w:name="heading 7" w:semiHidden="1" w:uiPriority="9" w:unhideWhenUsed="1" w:qFormat="1"/>
-    <w:lsdException w:name="heading 8" w:semiHidden="1" w:uiPriority="9" w:unhideWhenUsed="1" w:qFormat="1"/>
-    <w:lsdException w:name="heading 9" w:semiHidden="1" w:uiPriority="9" w:unhideWhenUsed="1" w:qFormat="1"/>
-    <w:lsdException w:name="index 1" w:semiHidden="1" w:unhideWhenUsed="1"/>
-    <w:lsdException w:name="index 2" w:semiHidden="1" w:unhideWhenUsed="1"/>
-    <w:lsdException w:name="index 3" w:semiHidden="1" w:unhideWhenUsed="1"/>
-    <w:lsdException w:name="index 4" w:semiHidden="1" w:unhideWhenUsed="1"/>
-    <w:lsdException w:name="index 5" w:semiHidden="1" w:unhideWhenUsed="1"/>
-    <w:lsdException w:name="index 6" w:semiHidden="1" w:unhideWhenUsed="1"/>
-    <w:lsdException w:name="index 7" w:semiHidden="1" w:unhideWhenUsed="1"/>
-    <w:lsdException w:name="index 8" w:semiHidden="1" w:unhideWhenUsed="1"/>
-    <w:lsdException w:name="index 9" w:semiHidden="1" w:unhideWhenUsed="1"/>
-    <w:lsdException w:name="toc 1" w:semiHidden="1" w:uiPriority="39" w:unhideWhenUsed="1"/>
-    <w:lsdException w:name="toc 2" w:semiHidden="1" w:uiPriority="39" w:unhideWhenUsed="1"/>
-    <w:lsdException w:name="toc 3" w:semiHidden="1" w:uiPriority="39" w:unhideWhenUsed="1"/>
-    <w:lsdException w:name="toc 4" w:semiHidden="1" w:uiPriority="39" w:unhideWhenUsed="1"/>
-    <w:lsdException w:name="toc 5" w:semiHidden="1" w:uiPriority="39" w:unhideWhenUsed="1"/>
-    <w:lsdException w:name="toc 6" w:semiHidden="1" w:uiPriority="39" w:unhideWhenUsed="1"/>
-    <w:lsdException w:name="toc 7" w:semiHidden="1" w:uiPriority="39" w:unhideWhenUsed="1"/>
-    <w:lsdException w:name="toc 8" w:semiHidden="1" w:uiPriority="39" w:unhideWhenUsed="1"/>
-    <w:lsdException w:name="toc 9" w:semiHidden="1" w:uiPriority="39" w:unhideWhenUsed="1"/>
-    <w:lsdException w:name="Normal Indent" w:semiHidden="1" w:unhideWhenUsed="1"/>
-    <w:lsdException w:name="footnote text" w:semiHidden="1" w:unhideWhenUsed="1"/>
-    <w:lsdException w:name="annotation text" w:semiHidden="1" w:unhideWhenUsed="1"/>
-    <w:lsdException w:name="header" w:semiHidden="1" w:unhideWhenUsed="1"/>
-    <w:lsdException w:name="footer" w:semiHidden="1" w:unhideWhenUsed="1"/>
-    <w:lsdException w:name="index heading" w:semiHidden="1" w:unhideWhenUsed="1"/>
-    <w:lsdException w:name="caption" w:semiHidden="1" w:uiPriority="35" w:unhideWhenUsed="1" w:qFormat="1"/>
-    <w:lsdException w:name="table of figures" w:semiHidden="1" w:unhideWhenUsed="1"/>
-    <w:lsdException w:name="envelope address" w:semiHidden="1" w:unhideWhenUsed="1"/>
-    <w:lsdException w:name="envelope return" w:semiHidden="1" w:unhideWhenUsed="1"/>
-    <w:lsdException w:name="footnote reference" w:semiHidden="1" w:unhideWhenUsed="1"/>
-    <w:lsdException w:name="annotation reference" w:semiHidden="1" w:unhideWhenUsed="1"/>
-    <w:lsdException w:name="line number" w:semiHidden="1" w:unhideWhenUsed="1"/>
-    <w:lsdException w:name="page number" w:semiHidden="1" w:unhideWhenUsed="1"/>
-    <w:lsdException w:name="endnote reference" w:semiHidden="1" w:unhideWhenUsed="1"/>
-    <w:lsdException w:name="endnote text" w:semiHidden="1" w:unhideWhenUsed="1"/>
-    <w:lsdException w:name="table of authorities" w:semiHidden="1" w:unhideWhenUsed="1"/>
-    <w:lsdException w:name="macro" w:semiHidden="1" w:unhideWhenUsed="1"/>
-    <w:lsdException w:name="toa heading" w:semiHidden="1" w:unhideWhenUsed="1"/>
-    <w:lsdException w:name="List" w:semiHidden="1" w:unhideWhenUsed="1"/>
-    <w:lsdException w:name="List Bullet" w:semiHidden="1" w:unhideWhenUsed="1"/>
-    <w:lsdException w:name="List Number" w:semiHidden="1" w:unhideWhenUsed="1"/>
-    <w:lsdException w:name="List 2" w:semiHidden="1" w:unhideWhenUsed="1"/>
-    <w:lsdException w:name="List 3" w:semiHidden="1" w:unhideWhenUsed="1"/>
-    <w:lsdException w:name="List 4" w:semiHidden="1" w:unhideWhenUsed="1"/>
-    <w:lsdException w:name="List 5" w:semiHidden="1" w:unhideWhenUsed="1"/>
-    <w:lsdException w:name="List Bullet 2" w:semiHidden="1" w:unhideWhenUsed="1"/>
-    <w:lsdException w:name="List Bullet 3" w:semiHidden="1" w:unhideWhenUsed="1"/>
-    <w:lsdException w:name="List Bullet 4" w:semiHidden="1" w:unhideWhenUsed="1"/>
-    <w:lsdException w:name="List Bullet 5" w:semiHidden="1" w:unhideWhenUsed="1"/>
-    <w:lsdException w:name="List Number 2" w:semiHidden="1" w:unhideWhenUsed="1"/>
-    <w:lsdException w:name="List Number 3" w:semiHidden="1" w:unhideWhenUsed="1"/>
-    <w:lsdException w:name="List Number 4" w:semiHidden="1" w:unhideWhenUsed="1"/>
-    <w:lsdException w:name="List Number 5" w:semiHidden="1" w:unhideWhenUsed="1"/>
-    <w:lsdException w:name="Title" w:uiPriority="10" w:qFormat="1"/>
-    <w:lsdException w:name="Closing" w:semiHidden="1" w:unhideWhenUsed="1"/>
-    <w:lsdException w:name="Signature" w:semiHidden="1" w:unhideWhenUsed="1"/>
-    <w:lsdException w:name="Default Paragraph Font" w:semiHidden="1" w:uiPriority="1" w:unhideWhenUsed="1"/>
-    <w:lsdException w:name="Body Text" w:semiHidden="1" w:unhideWhenUsed="1"/>
-    <w:lsdException w:name="Body Text Indent" w:semiHidden="1" w:unhideWhenUsed="1"/>
-    <w:lsdException w:name="List Continue" w:semiHidden="1" w:unhideWhenUsed="1"/>
-    <w:lsdException w:name="List Continue 2" w:semiHidden="1" w:unhideWhenUsed="1"/>
-    <w:lsdException w:name="List Continue 3" w:semiHidden="1" w:unhideWhenUsed="1"/>
-    <w:lsdException w:name="List Continue 4" w:semiHidden="1" w:unhideWhenUsed="1"/>
-    <w:lsdException w:name="List Continue 5" w:semiHidden="1" w:unhideWhenUsed="1"/>
-    <w:lsdException w:name="Message Header" w:semiHidden="1" w:unhideWhenUsed="1"/>
-    <w:lsdException w:name="Subtitle" w:uiPriority="11" w:qFormat="1"/>
-    <w:lsdException w:name="Salutation" w:semiHidden="1" w:unhideWhenUsed="1"/>
-    <w:lsdException w:name="Date" w:semiHidden="1" w:unhideWhenUsed="1"/>
-    <w:lsdException w:name="Body Text First Indent" w:semiHidden="1" w:unhideWhenUsed="1"/>
-    <w:lsdException w:name="Body Text First Indent 2" w:semiHidden="1" w:unhideWhenUsed="1"/>
-    <w:lsdException w:name="Note Heading" w:semiHidden="1" w:unhideWhenUsed="1"/>
-    <w:lsdException w:name="Body Text 2" w:semiHidden="1" w:unhideWhenUsed="1"/>
-    <w:lsdException w:name="Body Text 3" w:semiHidden="1" w:unhideWhenUsed="1"/>
-    <w:lsdException w:name="Body Text Indent 2" w:semiHidden="1" w:unhideWhenUsed="1"/>
-    <w:lsdException w:name="Body Text Indent 3" w:semiHidden="1" w:unhideWhenUsed="1"/>
-    <w:lsdException w:name="Block Text" w:semiHidden="1" w:unhideWhenUsed="1"/>
-    <w:lsdException w:name="Hyperlink" w:semiHidden="1" w:unhideWhenUsed="1"/>
-    <w:lsdException w:name="FollowedHyperlink" w:semiHidden="1" w:unhideWhenUsed="1"/>
-    <w:lsdException w:name="Strong" w:uiPriority="22" w:qFormat="1"/>
-    <w:lsdException w:name="Emphasis" w:uiPriority="20" w:qFormat="1"/>
-    <w:lsdException w:name="Document Map" w:semiHidden="1" w:unhideWhenUsed="1"/>
-    <w:lsdException w:name="Plain Text" w:semiHidden="1" w:unhideWhenUsed="1"/>
-    <w:lsdException w:name="E-mail Signature" w:semiHidden="1" w:unhideWhenUsed="1"/>
-    <w:lsdException w:name="HTML Top of Form" w:semiHidden="1" w:unhideWhenUsed="1"/>
-    <w:lsdException w:name="HTML Bottom of Form" w:semiHidden="1" w:unhideWhenUsed="1"/>
-    <w:lsdException w:name="Normal (Web)" w:semiHidden="1" w:unhideWhenUsed="1"/>
-    <w:lsdException w:name="HTML Acronym" w:semiHidden="1" w:unhideWhenUsed="1"/>
-    <w:lsdException w:name="HTML Address" w:semiHidden="1" w:unhideWhenUsed="1"/>
-    <w:lsdException w:name="HTML Cite" w:semiHidden="1" w:unhideWhenUsed="1"/>
-    <w:lsdException w:name="HTML Code" w:semiHidden="1" w:unhideWhenUsed="1"/>
-    <w:lsdException w:name="HTML Definition" w:semiHidden="1" w:unhideWhenUsed="1"/>
-    <w:lsdException w:name="HTML Keyboard" w:semiHidden="1" w:unhideWhenUsed="1"/>
-    <w:lsdException w:name="HTML Preformatted" w:semiHidden="1" w:unhideWhenUsed="1"/>
-    <w:lsdException w:name="HTML Sample" w:semiHidden="1" w:unhideWhenUsed="1"/>
-    <w:lsdException w:name="HTML Typewriter" w:semiHidden="1" w:unhideWhenUsed="1"/>
-    <w:lsdException w:name="HTML Variable" w:semiHidden="1" w:unhideWhenUsed="1"/>
-    <w:lsdException w:name="Normal Table" w:semiHidden="1" w:unhideWhenUsed="1"/>
-    <w:lsdException w:name="annotation subject" w:semiHidden="1" w:unhideWhenUsed="1"/>
-    <w:lsdException w:name="No List" w:semiHidden="1" w:unhideWhenUsed="1"/>
-    <w:lsdException w:name="Outline List 1" w:semiHidden="1" w:unhideWhenUsed="1"/>
-    <w:lsdException w:name="Outline List 2" w:semiHidden="1" w:unhideWhenUsed="1"/>
-    <w:lsdException w:name="Outline List 3" w:semiHidden="1" w:unhideWhenUsed="1"/>
-    <w:lsdException w:name="Table Simple 1" w:semiHidden="1" w:unhideWhenUsed="1"/>
-    <w:lsdException w:name="Table Simple 2" w:semiHidden="1" w:unhideWhenUsed="1"/>
-    <w:lsdException w:name="Table Simple 3" w:semiHidden="1" w:unhideWhenUsed="1"/>
-    <w:lsdException w:name="Table Classic 1" w:semiHidden="1" w:unhideWhenUsed="1"/>
-    <w:lsdException w:name="Table Classic 2" w:semiHidden="1" w:unhideWhenUsed="1"/>
-    <w:lsdException w:name="Table Classic 3" w:semiHidden="1" w:unhideWhenUsed="1"/>
-    <w:lsdException w:name="Table Classic 4" w:semiHidden="1" w:unhideWhenUsed="1"/>
-    <w:lsdException w:name="Table Colorful 1" w:semiHidden="1" w:unhideWhenUsed="1"/>
-    <w:lsdException w:name="Table Colorful 2" w:semiHidden="1" w:unhideWhenUsed="1"/>
-    <w:lsdException w:name="Table Colorful 3" w:semiHidden="1" w:unhideWhenUsed="1"/>
-    <w:lsdException w:name="Table Columns 1" w:semiHidden="1" w:unhideWhenUsed="1"/>
-    <w:lsdException w:name="Table Columns 2" w:semiHidden="1" w:unhideWhenUsed="1"/>
-    <w:lsdException w:name="Table Columns 3" w:semiHidden="1" w:unhideWhenUsed="1"/>
-    <w:lsdException w:name="Table Columns 4" w:semiHidden="1" w:unhideWhenUsed="1"/>
-    <w:lsdException w:name="Table Columns 5" w:semiHidden="1" w:unhideWhenUsed="1"/>
-    <w:lsdException w:name="Table Grid 1" w:semiHidden="1" w:unhideWhenUsed="1"/>
-    <w:lsdException w:name="Table Grid 2" w:semiHidden="1" w:unhideWhenUsed="1"/>
-    <w:lsdException w:name="Table Grid 3" w:semiHidden="1" w:unhideWhenUsed="1"/>
-    <w:lsdException w:name="Table Grid 4" w:semiHidden="1" w:unhideWhenUsed="1"/>
-    <w:lsdException w:name="Table Grid 5" w:semiHidden="1" w:unhideWhenUsed="1"/>
-    <w:lsdException w:name="Table Grid 6" w:semiHidden="1" w:unhideWhenUsed="1"/>
-    <w:lsdException w:name="Table Grid 7" w:semiHidden="1" w:unhideWhenUsed="1"/>
-    <w:lsdException w:name="Table Grid 8" w:semiHidden="1" w:unhideWhenUsed="1"/>
-    <w:lsdException w:name="Table List 1" w:semiHidden="1" w:unhideWhenUsed="1"/>
-    <w:lsdException w:name="Table List 2" w:semiHidden="1" w:unhideWhenUsed="1"/>
-    <w:lsdException w:name="Table List 3" w:semiHidden="1" w:unhideWhenUsed="1"/>
-    <w:lsdException w:name="Table List 4" w:semiHidden="1" w:unhideWhenUsed="1"/>
-    <w:lsdException w:name="Table List 5" w:semiHidden="1" w:unhideWhenUsed="1"/>
-    <w:lsdException w:name="Table List 6" w:semiHidden="1" w:unhideWhenUsed="1"/>
-    <w:lsdException w:name="Table List 7" w:semiHidden="1" w:unhideWhenUsed="1"/>
-    <w:lsdException w:name="Table List 8" w:semiHidden="1" w:unhideWhenUsed="1"/>
-    <w:lsdException w:name="Table 3D effects 1" w:semiHidden="1" w:unhideWhenUsed="1"/>
-    <w:lsdException w:name="Table 3D effects 2" w:semiHidden="1" w:unhideWhenUsed="1"/>
-    <w:lsdException w:name="Table 3D effects 3" w:semiHidden="1" w:unhideWhenUsed="1"/>
-    <w:lsdException w:name="Table Contemporary" w:semiHidden="1" w:unhideWhenUsed="1"/>
-    <w:lsdException w:name="Table Elegant" w:semiHidden="1" w:unhideWhenUsed="1"/>
-    <w:lsdException w:name="Table Professional" w:semiHidden="1" w:unhideWhenUsed="1"/>
-    <w:lsdException w:name="Table Subtle 1" w:semiHidden="1" w:unhideWhenUsed="1"/>
-    <w:lsdException w:name="Table Subtle 2" w:semiHidden="1" w:unhideWhenUsed="1"/>
-    <w:lsdException w:name="Table Web 1" w:semiHidden="1" w:unhideWhenUsed="1"/>
-    <w:lsdException w:name="Table Web 2" w:semiHidden="1" w:unhideWhenUsed="1"/>
-    <w:lsdException w:name="Table Web 3" w:semiHidden="1" w:unhideWhenUsed="1"/>
-    <w:lsdException w:name="Balloon Text" w:semiHidden="1" w:unhideWhenUsed="1"/>
-    <w:lsdException w:name="Table Grid" w:uiPriority="39"/>
-    <w:lsdException w:name="Table Theme" w:semiHidden="1" w:unhideWhenUsed="1"/>
-    <w:lsdException w:name="Placeholder Text" w:semiHidden="1"/>
-    <w:lsdException w:name="No Spacing" w:uiPriority="1" w:qFormat="1"/>
-    <w:lsdException w:name="Light Shading" w:uiPriority="60"/>
-    <w:lsdException w:name="Light List" w:uiPriority="61"/>
-    <w:lsdException w:name="Light Grid" w:uiPriority="62"/>
-    <w:lsdException w:name="Medium Shading 1" w:uiPriority="63"/>
-    <w:lsdException w:name="Medium Shading 2" w:uiPriority="64"/>
-    <w:lsdException w:name="Medium List 1" w:uiPriority="65"/>
-    <w:lsdException w:name="Medium List 2" w:uiPriority="66"/>
-    <w:lsdException w:name="Medium Grid 1" w:uiPriority="67"/>
-    <w:lsdException w:name="Medium Grid 2" w:uiPriority="68"/>
-    <w:lsdException w:name="Medium Grid 3" w:uiPriority="69"/>
-    <w:lsdException w:name="Dark List" w:uiPriority="70"/>
-    <w:lsdException w:name="Colorful Shading" w:uiPriority="71"/>
-    <w:lsdException w:name="Colorful List" w:uiPriority="72"/>
-    <w:lsdException w:name="Colorful Grid" w:uiPriority="73"/>
-    <w:lsdException w:name="Light Shading Accent 1" w:uiPriority="60"/>
-    <w:lsdException w:name="Light List Accent 1" w:uiPriority="61"/>
-    <w:lsdException w:name="Light Grid Accent 1" w:uiPriority="62"/>
-    <w:lsdException w:name="Medium Shading 1 Accent 1" w:uiPriority="63"/>
-    <w:lsdException w:name="Medium Shading 2 Accent 1" w:uiPriority="64"/>
-    <w:lsdException w:name="Medium List 1 Accent 1" w:uiPriority="65"/>
-    <w:lsdException w:name="Revision" w:semiHidden="1"/>
-    <w:lsdException w:name="List Paragraph" w:uiPriority="34" w:qFormat="1"/>
-    <w:lsdException w:name="Quote" w:uiPriority="29" w:qFormat="1"/>
-    <w:lsdException w:name="Intense Quote" w:uiPriority="30" w:qFormat="1"/>
-    <w:lsdException w:name="Medium List 2 Accent 1" w:uiPriority="66"/>
-    <w:lsdException w:name="Medium Grid 1 Accent 1" w:uiPriority="67"/>
-    <w:lsdException w:name="Medium Grid 2 Accent 1" w:uiPriority="68"/>
-    <w:lsdException w:name="Medium Grid 3 Accent 1" w:uiPriority="69"/>
-    <w:lsdException w:name="Dark List Accent 1" w:uiPriority="70"/>
-    <w:lsdException w:name="Colorful Shading Accent 1" w:uiPriority="71"/>
-    <w:lsdException w:name="Colorful List Accent 1" w:uiPriority="72"/>
-    <w:lsdException w:name="Colorful Grid Accent 1" w:uiPriority="73"/>
-    <w:lsdException w:name="Light Shading Accent 2" w:uiPriority="60"/>
-    <w:lsdException w:name="Light List Accent 2" w:uiPriority="61"/>
-    <w:lsdException w:name="Light Grid Accent 2" w:uiPriority="62"/>
-    <w:lsdException w:name="Medium Shading 1 Accent 2" w:uiPriority="63"/>
-    <w:lsdException w:name="Medium Shading 2 Accent 2" w:uiPriority="64"/>
-    <w:lsdException w:name="Medium List 1 Accent 2" w:uiPriority="65"/>
-    <w:lsdException w:name="Medium List 2 Accent 2" w:uiPriority="66"/>
-    <w:lsdException w:name="Medium Grid 1 Accent 2" w:uiPriority="67"/>
-    <w:lsdException w:name="Medium Grid 2 Accent 2" w:uiPriority="68"/>
-    <w:lsdException w:name="Medium Grid 3 Accent 2" w:uiPriority="69"/>
-    <w:lsdException w:name="Dark List Accent 2" w:uiPriority="70"/>
-    <w:lsdException w:name="Colorful Shading Accent 2" w:uiPriority="71"/>
-    <w:lsdException w:name="Colorful List Accent 2" w:uiPriority="72"/>
-    <w:lsdException w:name="Colorful Grid Accent 2" w:uiPriority="73"/>
-    <w:lsdException w:name="Light Shading Accent 3" w:uiPriority="60"/>
-    <w:lsdException w:name="Light List Accent 3" w:uiPriority="61"/>
-    <w:lsdException w:name="Light Grid Accent 3" w:uiPriority="62"/>
-    <w:lsdException w:name="Medium Shading 1 Accent 3" w:uiPriority="63"/>
-    <w:lsdException w:name="Medium Shading 2 Accent 3" w:uiPriority="64"/>
-    <w:lsdException w:name="Medium List 1 Accent 3" w:uiPriority="65"/>
-    <w:lsdException w:name="Medium List 2 Accent 3" w:uiPriority="66"/>
-    <w:lsdException w:name="Medium Grid 1 Accent 3" w:uiPriority="67"/>
-    <w:lsdException w:name="Medium Grid 2 Accent 3" w:uiPriority="68"/>
-    <w:lsdException w:name="Medium Grid 3 Accent 3" w:uiPriority="69"/>
-    <w:lsdException w:name="Dark List Accent 3" w:uiPriority="70"/>
-    <w:lsdException w:name="Colorful Shading Accent 3" w:uiPriority="71"/>
-    <w:lsdException w:name="Colorful List Accent 3" w:uiPriority="72"/>
-    <w:lsdException w:name="Colorful Grid Accent 3" w:uiPriority="73"/>
-    <w:lsdException w:name="Light Shading Accent 4" w:uiPriority="60"/>
-    <w:lsdException w:name="Light List Accent 4" w:uiPriority="61"/>
-    <w:lsdException w:name="Light Grid Accent 4" w:uiPriority="62"/>
-    <w:lsdException w:name="Medium Shading 1 Accent 4" w:uiPriority="63"/>
-    <w:lsdException w:name="Medium Shading 2 Accent 4" w:uiPriority="64"/>
-    <w:lsdException w:name="Medium List 1 Accent 4" w:uiPriority="65"/>
-    <w:lsdException w:name="Medium List 2 Accent 4" w:uiPriority="66"/>
-    <w:lsdException w:name="Medium Grid 1 Accent 4" w:uiPriority="67"/>
-    <w:lsdException w:name="Medium Grid 2 Accent 4" w:uiPriority="68"/>
-    <w:lsdException w:name="Medium Grid 3 Accent 4" w:uiPriority="69"/>
-    <w:lsdException w:name="Dark List Accent 4" w:uiPriority="70"/>
-    <w:lsdException w:name="Colorful Shading Accent 4" w:uiPriority="71"/>
-    <w:lsdException w:name="Colorful List Accent 4" w:uiPriority="72"/>
-    <w:lsdException w:name="Colorful Grid Accent 4" w:uiPriority="73"/>
-    <w:lsdException w:name="Light Shading Accent 5" w:uiPriority="60"/>
-    <w:lsdException w:name="Light List Accent 5" w:uiPriority="61"/>
-    <w:lsdException w:name="Light Grid Accent 5" w:uiPriority="62"/>
-    <w:lsdException w:name="Medium Shading 1 Accent 5" w:uiPriority="63"/>
-    <w:lsdException w:name="Medium Shading 2 Accent 5" w:uiPriority="64"/>
-    <w:lsdException w:name="Medium List 1 Accent 5" w:uiPriority="65"/>
-    <w:lsdException w:name="Medium List 2 Accent 5" w:uiPriority="66"/>
-    <w:lsdException w:name="Medium Grid 1 Accent 5" w:uiPriority="67"/>
-    <w:lsdException w:name="Medium Grid 2 Accent 5" w:uiPriority="68"/>
-    <w:lsdException w:name="Medium Grid 3 Accent 5" w:uiPriority="69"/>
-    <w:lsdException w:name="Dark List Accent 5" w:uiPriority="70"/>
-    <w:lsdException w:name="Colorful Shading Accent 5" w:uiPriority="71"/>
-    <w:lsdException w:name="Colorful List Accent 5" w:uiPriority="72"/>
-    <w:lsdException w:name="Colorful Grid Accent 5" w:uiPriority="73"/>
-    <w:lsdException w:name="Light Shading Accent 6" w:uiPriority="60"/>
-    <w:lsdException w:name="Light List Accent 6" w:uiPriority="61"/>
-    <w:lsdException w:name="Light Grid Accent 6" w:uiPriority="62"/>
-    <w:lsdException w:name="Medium Shading 1 Accent 6" w:uiPriority="63"/>
-    <w:lsdException w:name="Medium Shading 2 Accent 6" w:uiPriority="64"/>
-    <w:lsdException w:name="Medium List 1 Accent 6" w:uiPriority="65"/>
-    <w:lsdException w:name="Medium List 2 Accent 6" w:uiPriority="66"/>
-    <w:lsdException w:name="Medium Grid 1 Accent 6" w:uiPriority="67"/>
-    <w:lsdException w:name="Medium Grid 2 Accent 6" w:uiPriority="68"/>
-    <w:lsdException w:name="Medium Grid 3 Accent 6" w:uiPriority="69"/>
-    <w:lsdException w:name="Dark List Accent 6" w:uiPriority="70"/>
-    <w:lsdException w:name="Colorful Shading Accent 6" w:uiPriority="71"/>
-    <w:lsdException w:name="Colorful List Accent 6" w:uiPriority="72"/>
-    <w:lsdException w:name="Colorful Grid Accent 6" w:uiPriority="73"/>
-    <w:lsdException w:name="Subtle Emphasis" w:uiPriority="19" w:qFormat="1"/>
-    <w:lsdException w:name="Intense Emphasis" w:uiPriority="21" w:qFormat="1"/>
-    <w:lsdException w:name="Subtle Reference" w:uiPriority="31" w:qFormat="1"/>
-    <w:lsdException w:name="Intense Reference" w:uiPriority="32" w:qFormat="1"/>
-    <w:lsdException w:name="Book Title" w:uiPriority="33" w:qFormat="1"/>
-    <w:lsdException w:name="Bibliography" w:semiHidden="1" w:uiPriority="37" w:unhideWhenUsed="1"/>
-    <w:lsdException w:name="TOC Heading" w:semiHidden="1" w:uiPriority="39" w:unhideWhenUsed="1" w:qFormat="1"/>
-    <w:lsdException w:name="Plain Table 1" w:uiPriority="41"/>
-    <w:lsdException w:name="Plain Table 2" w:uiPriority="42"/>
-    <w:lsdException w:name="Plain Table 3" w:uiPriority="43"/>
-    <w:lsdException w:name="Plain Table 4" w:uiPriority="44"/>
-    <w:lsdException w:name="Plain Table 5" w:uiPriority="45"/>
-    <w:lsdException w:name="Grid Table Light" w:uiPriority="40"/>
-    <w:lsdException w:name="Grid Table 1 Light" w:uiPriority="46"/>
-    <w:lsdException w:name="Grid Table 2" w:uiPriority="47"/>
-    <w:lsdException w:name="Grid Table 3" w:uiPriority="48"/>
-    <w:lsdException w:name="Grid Table 4" w:uiPriority="49"/>
-    <w:lsdException w:name="Grid Table 5 Dark" w:uiPriority="50"/>
-    <w:lsdException w:name="Grid Table 6 Colorful" w:uiPriority="51"/>
-    <w:lsdException w:name="Grid Table 7 Colorful" w:uiPriority="52"/>
-    <w:lsdException w:name="Grid Table 1 Light Accent 1" w:uiPriority="46"/>
-    <w:lsdException w:name="Grid Table 2 Accent 1" w:uiPriority="47"/>
-    <w:lsdException w:name="Grid Table 3 Accent 1" w:uiPriority="48"/>
-    <w:lsdException w:name="Grid Table 4 Accent 1" w:uiPriority="49"/>
-    <w:lsdException w:name="Grid Table 5 Dark Accent 1" w:uiPriority="50"/>
-    <w:lsdException w:name="Grid Table 6 Colorful Accent 1" w:uiPriority="51"/>
-    <w:lsdException w:name="Grid Table 7 Colorful Accent 1" w:uiPriority="52"/>
-    <w:lsdException w:name="Grid Table 1 Light Accent 2" w:uiPriority="46"/>
-    <w:lsdException w:name="Grid Table 2 Accent 2" w:uiPriority="47"/>
-    <w:lsdException w:name="Grid Table 3 Accent 2" w:uiPriority="48"/>
-    <w:lsdException w:name="Grid Table 4 Accent 2" w:uiPriority="49"/>
-    <w:lsdException w:name="Grid Table 5 Dark Accent 2" w:uiPriority="50"/>
-    <w:lsdException w:name="Grid Table 6 Colorful Accent 2" w:uiPriority="51"/>
-    <w:lsdException w:name="Grid Table 7 Colorful Accent 2" w:uiPriority="52"/>
-    <w:lsdException w:name="Grid Table 1 Light Accent 3" w:uiPriority="46"/>
-    <w:lsdException w:name="Grid Table 2 Accent 3" w:uiPriority="47"/>
-    <w:lsdException w:name="Grid Table 3 Accent 3" w:uiPriority="48"/>
-    <w:lsdException w:name="Grid Table 4 Accent 3" w:uiPriority="49"/>
-    <w:lsdException w:name="Grid Table 5 Dark Accent 3" w:uiPriority="50"/>
-    <w:lsdException w:name="Grid Table 6 Colorful Accent 3" w:uiPriority="51"/>
-    <w:lsdException w:name="Grid Table 7 Colorful Accent 3" w:uiPriority="52"/>
-    <w:lsdException w:name="Grid Table 1 Light Accent 4" w:uiPriority="46"/>
-    <w:lsdException w:name="Grid Table 2 Accent 4" w:uiPriority="47"/>
-    <w:lsdException w:name="Grid Table 3 Accent 4" w:uiPriority="48"/>
-    <w:lsdException w:name="Grid Table 4 Accent 4" w:uiPriority="49"/>
-    <w:lsdException w:name="Grid Table 5 Dark Accent 4" w:uiPriority="50"/>
-    <w:lsdException w:name="Grid Table 6 Colorful Accent 4" w:uiPriority="51"/>
-    <w:lsdException w:name="Grid Table 7 Colorful Accent 4" w:uiPriority="52"/>
-    <w:lsdException w:name="Grid Table 1 Light Accent 5" w:uiPriority="46"/>
-    <w:lsdException w:name="Grid Table 2 Accent 5" w:uiPriority="47"/>
-    <w:lsdException w:name="Grid Table 3 Accent 5" w:uiPriority="48"/>
-    <w:lsdException w:name="Grid Table 4 Accent 5" w:uiPriority="49"/>
-    <w:lsdException w:name="Grid Table 5 Dark Accent 5" w:uiPriority="50"/>
-    <w:lsdException w:name="Grid Table 6 Colorful Accent 5" w:uiPriority="51"/>
-    <w:lsdException w:name="Grid Table 7 Colorful Accent 5" w:uiPriority="52"/>
-    <w:lsdException w:name="Grid Table 1 Light Accent 6" w:uiPriority="46"/>
-    <w:lsdException w:name="Grid Table 2 Accent 6" w:uiPriority="47"/>
-    <w:lsdException w:name="Grid Table 3 Accent 6" w:uiPriority="48"/>
-    <w:lsdException w:name="Grid Table 4 Accent 6" w:uiPriority="49"/>
-    <w:lsdException w:name="Grid Table 5 Dark Accent 6" w:uiPriority="50"/>
-    <w:lsdException w:name="Grid Table 6 Colorful Accent 6" w:uiPriority="51"/>
-    <w:lsdException w:name="Grid Table 7 Colorful Accent 6" w:uiPriority="52"/>
-    <w:lsdException w:name="List Table 1 Light" w:uiPriority="46"/>
-    <w:lsdException w:name="List Table 2" w:uiPriority="47"/>
-    <w:lsdException w:name="List Table 3" w:uiPriority="48"/>
-    <w:lsdException w:name="List Table 4" w:uiPriority="49"/>
-    <w:lsdException w:name="List Table 5 Dark" w:uiPriority="50"/>
-    <w:lsdException w:name="List Table 6 Colorful" w:uiPriority="51"/>
-    <w:lsdException w:name="List Table 7 Colorful" w:uiPriority="52"/>
-    <w:lsdException w:name="List Table 1 Light Accent 1" w:uiPriority="46"/>
-    <w:lsdException w:name="List Table 2 Accent 1" w:uiPriority="47"/>
-    <w:lsdException w:name="List Table 3 Accent 1" w:uiPriority="48"/>
-    <w:lsdException w:name="List Table 4 Accent 1" w:uiPriority="49"/>
-    <w:lsdException w:name="List Table 5 Dark Accent 1" w:uiPriority="50"/>
-    <w:lsdException w:name="List Table 6 Colorful Accent 1" w:uiPriority="51"/>
-    <w:lsdException w:name="List Table 7 Colorful Accent 1" w:uiPriority="52"/>
-    <w:lsdException w:name="List Table 1 Light Accent 2" w:uiPriority="46"/>
-    <w:lsdException w:name="List Table 2 Accent 2" w:uiPriority="47"/>
-    <w:lsdException w:name="List Table 3 Accent 2" w:uiPriority="48"/>
-    <w:lsdException w:name="List Table 4 Accent 2" w:uiPriority="49"/>
-    <w:lsdException w:name="List Table 5 Dark Accent 2" w:uiPriority="50"/>
-    <w:lsdException w:name="List Table 6 Colorful Accent 2" w:uiPriority="51"/>
-    <w:lsdException w:name="List Table 7 Colorful Accent 2" w:uiPriority="52"/>
-    <w:lsdException w:name="List Table 1 Light Accent 3" w:uiPriority="46"/>
-    <w:lsdException w:name="List Table 2 Accent 3" w:uiPriority="47"/>
-    <w:lsdException w:name="List Table 3 Accent 3" w:uiPriority="48"/>
-    <w:lsdException w:name="List Table 4 Accent 3" w:uiPriority="49"/>
-    <w:lsdException w:name="List Table 5 Dark Accent 3" w:uiPriority="50"/>
-    <w:lsdException w:name="List Table 6 Colorful Accent 3" w:uiPriority="51"/>
-    <w:lsdException w:name="List Table 7 Colorful Accent 3" w:uiPriority="52"/>
-    <w:lsdException w:name="List Table 1 Light Accent 4" w:uiPriority="46"/>
-    <w:lsdException w:name="List Table 2 Accent 4" w:uiPriority="47"/>
-    <w:lsdException w:name="List Table 3 Accent 4" w:uiPriority="48"/>
-    <w:lsdException w:name="List Table 4 Accent 4" w:uiPriority="49"/>
-    <w:lsdException w:name="List Table 5 Dark Accent 4" w:uiPriority="50"/>
-    <w:lsdException w:name="List Table 6 Colorful Accent 4" w:uiPriority="51"/>
-    <w:lsdException w:name="List Table 7 Colorful Accent 4" w:uiPriority="52"/>
-    <w:lsdException w:name="List Table 1 Light Accent 5" w:uiPriority="46"/>
-    <w:lsdException w:name="List Table 2 Accent 5" w:uiPriority="47"/>
-    <w:lsdException w:name="List Table 3 Accent 5" w:uiPriority="48"/>
-    <w:lsdException w:name="List Table 4 Accent 5" w:uiPriority="49"/>
-    <w:lsdException w:name="List Table 5 Dark Accent 5" w:uiPriority="50"/>
-    <w:lsdException w:name="List Table 6 Colorful Accent 5" w:uiPriority="51"/>
-    <w:lsdException w:name="List Table 7 Colorful Accent 5" w:uiPriority="52"/>
-    <w:lsdException w:name="List Table 1 Light Accent 6" w:uiPriority="46"/>
-    <w:lsdException w:name="List Table 2 Accent 6" w:uiPriority="47"/>
-    <w:lsdException w:name="List Table 3 Accent 6" w:uiPriority="48"/>
-    <w:lsdException w:name="List Table 4 Accent 6" w:uiPriority="49"/>
-    <w:lsdException w:name="List Table 5 Dark Accent 6" w:uiPriority="50"/>
-    <w:lsdException w:name="List Table 6 Colorful Accent 6" w:uiPriority="51"/>
-    <w:lsdException w:name="List Table 7 Colorful Accent 6" w:uiPriority="52"/>
-  </w:latentStyles>
-  <w:style w:type="paragraph" w:default="1" w:styleId="Normal">
-    <w:name w:val="Normal"/>
-    <w:qFormat/>
-  </w:style>
-  <w:style w:type="character" w:default="1" w:styleId="DefaultParagraphFont">
-    <w:name w:val="Default Paragraph Font"/>
-    <w:uiPriority w:val="1"/>
-    <w:semiHidden/>
-    <w:unhideWhenUsed/>
-  </w:style>
-  <w:style w:type="table" w:default="1" w:styleId="TableNormal">
-    <w:name w:val="Normal Table"/>
+  <w:style w:type="paragraph" w:styleId="BalloonText">
+    <w:name w:val="Balloon Text"/>
+    <w:basedOn w:val="Normal"/>
+    <w:link w:val="BalloonTextChar"/>
     <w:uiPriority w:val="99"/>
     <w:semiHidden/>
     <w:unhideWhenUsed/>
-    <w:tblPr>
-      <w:tblInd w:w="0" w:type="dxa"/>
-      <w:tblCellMar>
-        <w:top w:w="0" w:type="dxa"/>
-        <w:left w:w="108" w:type="dxa"/>
-        <w:bottom w:w="0" w:type="dxa"/>
-        <w:right w:w="108" w:type="dxa"/>
-      </w:tblCellMar>
-    </w:tblPr>
+    <w:rsid w:val="00A910B2"/>
+    <w:pPr>
+      <w:spacing w:after="0" w:line="240" w:lineRule="auto"/>
+    </w:pPr>
+    <w:rPr>
+      <w:rFonts w:ascii="Tahoma" w:hAnsi="Tahoma" w:cs="Tahoma"/>
+      <w:sz w:val="16"/>
+      <w:szCs w:val="16"/>
+    </w:rPr>
   </w:style>
-  <w:style w:type="numbering" w:default="1" w:styleId="NoList">
-    <w:name w:val="No List"/>
+  <w:style w:type="character" w:customStyle="1" w:styleId="BalloonTextChar">
+    <w:name w:val="Balloon Text Char"/>
+    <w:basedOn w:val="DefaultParagraphFont"/>
+    <w:link w:val="BalloonText"/>
+    <w:uiPriority w:val="99"/>
+    <w:semiHidden/>
+    <w:rsid w:val="00A910B2"/>
+    <w:rPr>
+      <w:rFonts w:ascii="Tahoma" w:hAnsi="Tahoma" w:cs="Tahoma"/>
+      <w:sz w:val="16"/>
+      <w:szCs w:val="16"/>
+    </w:rPr>
+  </w:style>
+  <w:style w:type="character" w:styleId="CommentReference">
+    <w:name w:val="annotation reference"/>
+    <w:basedOn w:val="DefaultParagraphFont"/>
     <w:uiPriority w:val="99"/>
     <w:semiHidden/>
     <w:unhideWhenUsed/>
+    <w:rsid w:val="00A910B2"/>
+    <w:rPr>
+      <w:sz w:val="16"/>
+      <w:szCs w:val="16"/>
+    </w:rPr>
   </w:style>
-  <w:style w:type="paragraph" w:customStyle="1" w:styleId="665E2D015A2345CEBA9C3D078E58939B">
-    <w:name w:val="665E2D015A2345CEBA9C3D078E58939B"/>
-    <w:rsid w:val="00276BF7"/>
+  <w:style w:type="paragraph" w:styleId="CommentText">
+    <w:name w:val="annotation text"/>
+    <w:basedOn w:val="Normal"/>
+    <w:link w:val="CommentTextChar"/>
+    <w:uiPriority w:val="99"/>
+    <w:semiHidden/>
+    <w:unhideWhenUsed/>
+    <w:rsid w:val="00A910B2"/>
+    <w:pPr>
+      <w:spacing w:line="240" w:lineRule="auto"/>
+    </w:pPr>
+    <w:rPr>
+      <w:sz w:val="20"/>
+      <w:szCs w:val="20"/>
+    </w:rPr>
   </w:style>
-  <w:style w:type="paragraph" w:customStyle="1" w:styleId="550CEF73492849198C5C3C848AC3669D">
-    <w:name w:val="550CEF73492849198C5C3C848AC3669D"/>
-    <w:rsid w:val="00276BF7"/>
+  <w:style w:type="character" w:customStyle="1" w:styleId="CommentTextChar">
+    <w:name w:val="Comment Text Char"/>
+    <w:basedOn w:val="DefaultParagraphFont"/>
+    <w:link w:val="CommentText"/>
+    <w:uiPriority w:val="99"/>
+    <w:semiHidden/>
+    <w:rsid w:val="00A910B2"/>
+    <w:rPr>
+      <w:sz w:val="20"/>
+      <w:szCs w:val="20"/>
+    </w:rPr>
   </w:style>
-  <w:style w:type="paragraph" w:customStyle="1" w:styleId="8002D3F4AC8B45A39470D17D5672B312">
-    <w:name w:val="8002D3F4AC8B45A39470D17D5672B312"/>
-    <w:rsid w:val="00276BF7"/>
+  <w:style w:type="paragraph" w:styleId="CommentSubject">
+    <w:name w:val="annotation subject"/>
+    <w:basedOn w:val="CommentText"/>
+    <w:next w:val="CommentText"/>
+    <w:link w:val="CommentSubjectChar"/>
+    <w:uiPriority w:val="99"/>
+    <w:semiHidden/>
+    <w:unhideWhenUsed/>
+    <w:rsid w:val="00A910B2"/>
+    <w:rPr>
+      <w:b/>
+      <w:bCs/>
+    </w:rPr>
   </w:style>
-  <w:style w:type="paragraph" w:customStyle="1" w:styleId="C470C22B37414267A839C53BA7EF2C58">
-    <w:name w:val="C470C22B37414267A839C53BA7EF2C58"/>
-    <w:rsid w:val="00276BF7"/>
-  </w:style>
-  <w:style w:type="paragraph" w:customStyle="1" w:styleId="1B2D3E3F15FA42FC96BBFD1F7E307193">
-    <w:name w:val="1B2D3E3F15FA42FC96BBFD1F7E307193"/>
-    <w:rsid w:val="00276BF7"/>
-  </w:style>
-  <w:style w:type="paragraph" w:customStyle="1" w:styleId="35B3374A92B249D58C41A711C33E85D4">
-    <w:name w:val="35B3374A92B249D58C41A711C33E85D4"/>
-    <w:rsid w:val="00276BF7"/>
-  </w:style>
-  <w:style w:type="paragraph" w:customStyle="1" w:styleId="1AC768AD24D748DCBACA7135E40513BF">
-    <w:name w:val="1AC768AD24D748DCBACA7135E40513BF"/>
-    <w:rsid w:val="00276BF7"/>
-  </w:style>
-  <w:style w:type="paragraph" w:customStyle="1" w:styleId="7B4740A2A28F403DBAD70194BED6EC4B">
-    <w:name w:val="7B4740A2A28F403DBAD70194BED6EC4B"/>
-    <w:rsid w:val="00276BF7"/>
-  </w:style>
-  <w:style w:type="paragraph" w:customStyle="1" w:styleId="3B898465171D4A5D96C2B92722C65B66">
-    <w:name w:val="3B898465171D4A5D96C2B92722C65B66"/>
-    <w:rsid w:val="00276BF7"/>
-  </w:style>
-  <w:style w:type="paragraph" w:customStyle="1" w:styleId="211AFAFA454D47ACB5F595B5BC608B13">
-    <w:name w:val="211AFAFA454D47ACB5F595B5BC608B13"/>
-    <w:rsid w:val="00276BF7"/>
-  </w:style>
-  <w:style w:type="paragraph" w:customStyle="1" w:styleId="17E8184FB90A4B6FA24402747736B59B">
-    <w:name w:val="17E8184FB90A4B6FA24402747736B59B"/>
-    <w:rsid w:val="00276BF7"/>
-  </w:style>
-  <w:style w:type="paragraph" w:customStyle="1" w:styleId="797CD4913B7347499F9AC67E5358612F">
-    <w:name w:val="797CD4913B7347499F9AC67E5358612F"/>
-    <w:rsid w:val="00276BF7"/>
-  </w:style>
-  <w:style w:type="paragraph" w:customStyle="1" w:styleId="936C02A713324B9C97EC43E7F464AFFD">
-    <w:name w:val="936C02A713324B9C97EC43E7F464AFFD"/>
-    <w:rsid w:val="00276BF7"/>
-  </w:style>
-  <w:style w:type="paragraph" w:customStyle="1" w:styleId="0D9B792CD5B24222B4DAB26340F64ADC">
-    <w:name w:val="0D9B792CD5B24222B4DAB26340F64ADC"/>
-    <w:rsid w:val="00276BF7"/>
-  </w:style>
-  <w:style w:type="paragraph" w:customStyle="1" w:styleId="29FA3654898F49A4B2AC3B4B12C4C708">
-    <w:name w:val="29FA3654898F49A4B2AC3B4B12C4C708"/>
-    <w:rsid w:val="00276BF7"/>
-  </w:style>
-  <w:style w:type="paragraph" w:customStyle="1" w:styleId="C396A83610F24B479B397A2427DEDF64">
-    <w:name w:val="C396A83610F24B479B397A2427DEDF64"/>
-    <w:rsid w:val="00276BF7"/>
-  </w:style>
-  <w:style w:type="paragraph" w:customStyle="1" w:styleId="273E7CD370DE442FAD527962F259FAC1">
-    <w:name w:val="273E7CD370DE442FAD527962F259FAC1"/>
-    <w:rsid w:val="00276BF7"/>
-  </w:style>
-  <w:style w:type="paragraph" w:customStyle="1" w:styleId="FF952C6B9C7A4F8DB875591FD29A0CBF">
-    <w:name w:val="FF952C6B9C7A4F8DB875591FD29A0CBF"/>
-    <w:rsid w:val="00276BF7"/>
-  </w:style>
-  <w:style w:type="paragraph" w:customStyle="1" w:styleId="BFA5AFCC45B2473F8A880DADE569AA8C">
-    <w:name w:val="BFA5AFCC45B2473F8A880DADE569AA8C"/>
-    <w:rsid w:val="00276BF7"/>
-  </w:style>
-  <w:style w:type="paragraph" w:customStyle="1" w:styleId="7F8482C2B3C14DB9855094A4969F247E">
-    <w:name w:val="7F8482C2B3C14DB9855094A4969F247E"/>
-    <w:rsid w:val="00276BF7"/>
-  </w:style>
-  <w:style w:type="paragraph" w:customStyle="1" w:styleId="BF4BE58258564BAA8864B0418B31CD34">
-    <w:name w:val="BF4BE58258564BAA8864B0418B31CD34"/>
-    <w:rsid w:val="00276BF7"/>
-  </w:style>
-  <w:style w:type="paragraph" w:customStyle="1" w:styleId="F51B983FE2024746A4160A54AE337134">
-    <w:name w:val="F51B983FE2024746A4160A54AE337134"/>
-    <w:rsid w:val="00276BF7"/>
-  </w:style>
-  <w:style w:type="paragraph" w:customStyle="1" w:styleId="6E5428B591DA473DA7F9157846BC8B7E">
-    <w:name w:val="6E5428B591DA473DA7F9157846BC8B7E"/>
-    <w:rsid w:val="00276BF7"/>
-  </w:style>
-  <w:style w:type="paragraph" w:customStyle="1" w:styleId="2616CD58170C4E8DAC5A999ACCA918BD">
-    <w:name w:val="2616CD58170C4E8DAC5A999ACCA918BD"/>
-    <w:rsid w:val="00276BF7"/>
+  <w:style w:type="character" w:customStyle="1" w:styleId="CommentSubjectChar">
+    <w:name w:val="Comment Subject Char"/>
+    <w:basedOn w:val="CommentTextChar"/>
+    <w:link w:val="CommentSubject"/>
+    <w:uiPriority w:val="99"/>
+    <w:semiHidden/>
+    <w:rsid w:val="00A910B2"/>
+    <w:rPr>
+      <w:b/>
+      <w:bCs/>
+    </w:rPr>
   </w:style>
 </w:styles>
-</file>
-
-<file path=word/glossary/webSettings.xml><?xml version="1.0" encoding="utf-8"?>
-<w:webSettings xmlns:mc="http://schemas.openxmlformats.org/markup-compatibility/2006" xmlns:r="http://schemas.openxmlformats.org/officeDocument/2006/relationships" xmlns:w="http://schemas.openxmlformats.org/wordprocessingml/2006/main" xmlns:w14="http://schemas.microsoft.com/office/word/2010/wordml" xmlns:w15="http://schemas.microsoft.com/office/word/2012/wordml" xmlns:w16se="http://schemas.microsoft.com/office/word/2015/wordml/symex" mc:Ignorable="w14 w15 w16se">
-  <w:optimizeForBrowser/>
-  <w:allowPNG/>
-</w:webSettings>
 </file>
 
 <file path=word/theme/theme1.xml><?xml version="1.0" encoding="utf-8"?>
@@ -5897,7 +5240,7 @@
     </a:clrScheme>
     <a:fontScheme name="Office">
       <a:majorFont>
-        <a:latin typeface="Calibri Light" panose="020F0302020204030204"/>
+        <a:latin typeface="Calibri Light"/>
         <a:ea typeface=""/>
         <a:cs typeface=""/>
         <a:font script="Jpan" typeface="游ゴシック Light"/>
@@ -5932,7 +5275,7 @@
         <a:font script="Geor" typeface="Sylfaen"/>
       </a:majorFont>
       <a:minorFont>
-        <a:latin typeface="Calibri" panose="020F0502020204030204"/>
+        <a:latin typeface="Calibri"/>
         <a:ea typeface=""/>
         <a:cs typeface=""/>
         <a:font script="Jpan" typeface="游明朝"/>
@@ -6109,7 +5452,7 @@
   <a:extraClrSchemeLst/>
   <a:extLst>
     <a:ext uri="{05A4C25C-085E-4340-85A3-A5531E510DB2}">
-      <thm15:themeFamily xmlns:thm15="http://schemas.microsoft.com/office/thememl/2012/main" name="Office Theme" id="{62F939B6-93AF-4DB8-9C6B-D6C7DFDC589F}" vid="{4A3C46E8-61CC-4603-A589-7422A47A8E4A}"/>
+      <thm15:themeFamily xmlns:thm15="http://schemas.microsoft.com/office/thememl/2012/main" xmlns="" name="Office Theme" id="{62F939B6-93AF-4DB8-9C6B-D6C7DFDC589F}" vid="{4A3C46E8-61CC-4603-A589-7422A47A8E4A}"/>
     </a:ext>
   </a:extLst>
 </a:theme>
@@ -6139,7 +5482,7 @@
 </file>
 
 <file path=customXml/itemProps2.xml><?xml version="1.0" encoding="utf-8"?>
-<ds:datastoreItem xmlns:ds="http://schemas.openxmlformats.org/officeDocument/2006/customXml" ds:itemID="{146B8FC4-558C-4166-8F49-2BFA505C7820}">
+<ds:datastoreItem xmlns:ds="http://schemas.openxmlformats.org/officeDocument/2006/customXml" ds:itemID="{576BF3DE-EB55-4D33-8537-739B030EDD3D}">
   <ds:schemaRefs>
     <ds:schemaRef ds:uri="http://schemas.openxmlformats.org/officeDocument/2006/bibliography"/>
   </ds:schemaRefs>

</xml_diff>